<commit_message>
add tooltip to range chart
</commit_message>
<xml_diff>
--- a/data story/content mockup.docx
+++ b/data story/content mockup.docx
@@ -1,6 +1,6 @@
 
 <file path=word/document.xml><?xml version="1.0" encoding="utf-8"?>
-<w:document xmlns:wpc="http://schemas.microsoft.com/office/word/2010/wordprocessingCanvas" xmlns:mo="http://schemas.microsoft.com/office/mac/office/2008/main" xmlns:mc="http://schemas.openxmlformats.org/markup-compatibility/2006" xmlns:mv="urn:schemas-microsoft-com:mac:vml" xmlns:o="urn:schemas-microsoft-com:office:office" xmlns:r="http://schemas.openxmlformats.org/officeDocument/2006/relationships" xmlns:m="http://schemas.openxmlformats.org/officeDocument/2006/math" xmlns:v="urn:schemas-microsoft-com:vml" xmlns:wp14="http://schemas.microsoft.com/office/word/2010/wordprocessingDrawing" xmlns:wp="http://schemas.openxmlformats.org/drawingml/2006/wordprocessingDrawing" xmlns:w10="urn:schemas-microsoft-com:office:word" xmlns:w="http://schemas.openxmlformats.org/wordprocessingml/2006/main" xmlns:w14="http://schemas.microsoft.com/office/word/2010/wordml" xmlns:w15="http://schemas.microsoft.com/office/word/2012/wordml" xmlns:wpg="http://schemas.microsoft.com/office/word/2010/wordprocessingGroup" xmlns:wpi="http://schemas.microsoft.com/office/word/2010/wordprocessingInk" xmlns:wne="http://schemas.microsoft.com/office/word/2006/wordml" xmlns:wps="http://schemas.microsoft.com/office/word/2010/wordprocessingShape" mc:Ignorable="w14 w15 wp14">
+<w:document xmlns:wpc="http://schemas.microsoft.com/office/word/2010/wordprocessingCanvas" xmlns:cx="http://schemas.microsoft.com/office/drawing/2014/chartex" xmlns:cx1="http://schemas.microsoft.com/office/drawing/2015/9/8/chartex" xmlns:cx2="http://schemas.microsoft.com/office/drawing/2015/10/21/chartex" xmlns:cx3="http://schemas.microsoft.com/office/drawing/2016/5/9/chartex" xmlns:cx4="http://schemas.microsoft.com/office/drawing/2016/5/10/chartex" xmlns:cx5="http://schemas.microsoft.com/office/drawing/2016/5/11/chartex" xmlns:cx6="http://schemas.microsoft.com/office/drawing/2016/5/12/chartex" xmlns:cx7="http://schemas.microsoft.com/office/drawing/2016/5/13/chartex" xmlns:cx8="http://schemas.microsoft.com/office/drawing/2016/5/14/chartex" xmlns:mc="http://schemas.openxmlformats.org/markup-compatibility/2006" xmlns:aink="http://schemas.microsoft.com/office/drawing/2016/ink" xmlns:am3d="http://schemas.microsoft.com/office/drawing/2017/model3d" xmlns:o="urn:schemas-microsoft-com:office:office" xmlns:r="http://schemas.openxmlformats.org/officeDocument/2006/relationships" xmlns:m="http://schemas.openxmlformats.org/officeDocument/2006/math" xmlns:v="urn:schemas-microsoft-com:vml" xmlns:wp14="http://schemas.microsoft.com/office/word/2010/wordprocessingDrawing" xmlns:wp="http://schemas.openxmlformats.org/drawingml/2006/wordprocessingDrawing" xmlns:w10="urn:schemas-microsoft-com:office:word" xmlns:w="http://schemas.openxmlformats.org/wordprocessingml/2006/main" xmlns:w14="http://schemas.microsoft.com/office/word/2010/wordml" xmlns:w15="http://schemas.microsoft.com/office/word/2012/wordml" xmlns:w16cid="http://schemas.microsoft.com/office/word/2016/wordml/cid" xmlns:w16se="http://schemas.microsoft.com/office/word/2015/wordml/symex" xmlns:wpg="http://schemas.microsoft.com/office/word/2010/wordprocessingGroup" xmlns:wpi="http://schemas.microsoft.com/office/word/2010/wordprocessingInk" xmlns:wne="http://schemas.microsoft.com/office/word/2006/wordml" xmlns:wps="http://schemas.microsoft.com/office/word/2010/wordprocessingShape" mc:Ignorable="w14 w15 w16se w16cid wp14">
   <w:body>
     <w:p>
       <w:pPr>
@@ -25,12 +25,26 @@
         <w:rPr>
           <w:sz w:val="48"/>
         </w:rPr>
-        <w:t xml:space="preserve"> On Advert</w:t>
-      </w:r>
+        <w:t xml:space="preserve"> </w:t>
+      </w:r>
+      <w:proofErr w:type="gramStart"/>
       <w:r>
         <w:rPr>
           <w:sz w:val="48"/>
         </w:rPr>
+        <w:t>On</w:t>
+      </w:r>
+      <w:proofErr w:type="gramEnd"/>
+      <w:r>
+        <w:rPr>
+          <w:sz w:val="48"/>
+        </w:rPr>
+        <w:t xml:space="preserve"> Advert</w:t>
+      </w:r>
+      <w:r>
+        <w:rPr>
+          <w:sz w:val="48"/>
+        </w:rPr>
         <w:t>ise</w:t>
       </w:r>
       <w:r>
@@ -483,7 +497,21 @@
         <w:rPr>
           <w:rFonts w:hint="eastAsia"/>
         </w:rPr>
-        <w:t xml:space="preserve">, including whether or not students have clicked on those </w:t>
+        <w:t xml:space="preserve">, including </w:t>
+      </w:r>
+      <w:proofErr w:type="gramStart"/>
+      <w:r>
+        <w:rPr>
+          <w:rFonts w:hint="eastAsia"/>
+        </w:rPr>
+        <w:t>whether or not</w:t>
+      </w:r>
+      <w:proofErr w:type="gramEnd"/>
+      <w:r>
+        <w:rPr>
+          <w:rFonts w:hint="eastAsia"/>
+        </w:rPr>
+        <w:t xml:space="preserve"> students have clicked on those </w:t>
       </w:r>
       <w:r>
         <w:t>advertisements</w:t>
@@ -621,13 +649,27 @@
         <w:rPr>
           <w:highlight w:val="yellow"/>
         </w:rPr>
-        <w:t>[optional fun: insert an ad somewhere: it could have an hover effect. It may read something like “Apply now for data analysis workshop”</w:t>
-      </w:r>
-      <w:r>
-        <w:rPr>
-          <w:rFonts w:hint="eastAsia"/>
+        <w:t xml:space="preserve">[optional fun: insert an ad somewhere: it could have </w:t>
+      </w:r>
+      <w:proofErr w:type="gramStart"/>
+      <w:r>
+        <w:rPr>
           <w:highlight w:val="yellow"/>
         </w:rPr>
+        <w:t>an</w:t>
+      </w:r>
+      <w:proofErr w:type="gramEnd"/>
+      <w:r>
+        <w:rPr>
+          <w:highlight w:val="yellow"/>
+        </w:rPr>
+        <w:t xml:space="preserve"> hover effect. It may read something like “Apply now for data analysis workshop”</w:t>
+      </w:r>
+      <w:r>
+        <w:rPr>
+          <w:rFonts w:hint="eastAsia"/>
+          <w:highlight w:val="yellow"/>
+        </w:rPr>
         <w:t xml:space="preserve">, then users click on it, say something like </w:t>
       </w:r>
       <w:r>
@@ -667,12 +709,44 @@
           <w:rFonts w:hint="eastAsia"/>
           <w:highlight w:val="yellow"/>
         </w:rPr>
-        <w:t xml:space="preserve">t resists in clickcing on this ad as well? </w:t>
-      </w:r>
-      <w:r>
-        <w:rPr>
+        <w:t xml:space="preserve">t </w:t>
+      </w:r>
+      <w:proofErr w:type="gramStart"/>
+      <w:r>
+        <w:rPr>
+          <w:rFonts w:hint="eastAsia"/>
           <w:highlight w:val="yellow"/>
         </w:rPr>
+        <w:t>resists</w:t>
+      </w:r>
+      <w:proofErr w:type="gramEnd"/>
+      <w:r>
+        <w:rPr>
+          <w:rFonts w:hint="eastAsia"/>
+          <w:highlight w:val="yellow"/>
+        </w:rPr>
+        <w:t xml:space="preserve"> in </w:t>
+      </w:r>
+      <w:proofErr w:type="spellStart"/>
+      <w:r>
+        <w:rPr>
+          <w:rFonts w:hint="eastAsia"/>
+          <w:highlight w:val="yellow"/>
+        </w:rPr>
+        <w:t>clickcing</w:t>
+      </w:r>
+      <w:proofErr w:type="spellEnd"/>
+      <w:r>
+        <w:rPr>
+          <w:rFonts w:hint="eastAsia"/>
+          <w:highlight w:val="yellow"/>
+        </w:rPr>
+        <w:t xml:space="preserve"> on this ad as well? </w:t>
+      </w:r>
+      <w:r>
+        <w:rPr>
+          <w:highlight w:val="yellow"/>
+        </w:rPr>
         <w:t>L</w:t>
       </w:r>
       <w:r>
@@ -693,7 +767,39 @@
           <w:rFonts w:hint="eastAsia"/>
           <w:highlight w:val="yellow"/>
         </w:rPr>
-        <w:t xml:space="preserve">s see how students who took ePIRL deal with such similar distraction, you can now safely close this pop up window and </w:t>
+        <w:t xml:space="preserve">s see how students who took </w:t>
+      </w:r>
+      <w:proofErr w:type="spellStart"/>
+      <w:r>
+        <w:rPr>
+          <w:rFonts w:hint="eastAsia"/>
+          <w:highlight w:val="yellow"/>
+        </w:rPr>
+        <w:t>ePIRL</w:t>
+      </w:r>
+      <w:proofErr w:type="spellEnd"/>
+      <w:r>
+        <w:rPr>
+          <w:rFonts w:hint="eastAsia"/>
+          <w:highlight w:val="yellow"/>
+        </w:rPr>
+        <w:t xml:space="preserve"> deal with such similar distraction, you can now safely close this </w:t>
+      </w:r>
+      <w:proofErr w:type="gramStart"/>
+      <w:r>
+        <w:rPr>
+          <w:rFonts w:hint="eastAsia"/>
+          <w:highlight w:val="yellow"/>
+        </w:rPr>
+        <w:t>pop up</w:t>
+      </w:r>
+      <w:proofErr w:type="gramEnd"/>
+      <w:r>
+        <w:rPr>
+          <w:rFonts w:hint="eastAsia"/>
+          <w:highlight w:val="yellow"/>
+        </w:rPr>
+        <w:t xml:space="preserve"> window and </w:t>
       </w:r>
       <w:r>
         <w:rPr>
@@ -894,9 +1000,6 @@
       <w:pPr>
         <w:pStyle w:val="NoSpacing"/>
         <w:spacing w:line="276" w:lineRule="auto"/>
-        <w:rPr>
-          <w:rFonts w:hint="eastAsia"/>
-        </w:rPr>
       </w:pPr>
       <w:r>
         <w:t xml:space="preserve">Each </w:t>
@@ -914,13 +1017,41 @@
         <w:rPr>
           <w:rFonts w:hint="eastAsia"/>
         </w:rPr>
-        <w:t>took a randomly-assigned combination of two of the five modules. Each module was structured as a class project</w:t>
-      </w:r>
-      <w:r>
-        <w:rPr>
-          <w:rFonts w:hint="eastAsia"/>
-        </w:rPr>
-        <w:t>, and represented in a simulated internet environment</w:t>
+        <w:t xml:space="preserve">took a </w:t>
+      </w:r>
+      <w:proofErr w:type="gramStart"/>
+      <w:r>
+        <w:rPr>
+          <w:rFonts w:hint="eastAsia"/>
+        </w:rPr>
+        <w:t>randomly-assigned</w:t>
+      </w:r>
+      <w:proofErr w:type="gramEnd"/>
+      <w:r>
+        <w:rPr>
+          <w:rFonts w:hint="eastAsia"/>
+        </w:rPr>
+        <w:t xml:space="preserve"> combination of two of the five modules. Each module was structured as a class </w:t>
+      </w:r>
+      <w:proofErr w:type="gramStart"/>
+      <w:r>
+        <w:rPr>
+          <w:rFonts w:hint="eastAsia"/>
+        </w:rPr>
+        <w:t>project</w:t>
+      </w:r>
+      <w:r>
+        <w:rPr>
+          <w:rFonts w:hint="eastAsia"/>
+        </w:rPr>
+        <w:t>, and</w:t>
+      </w:r>
+      <w:proofErr w:type="gramEnd"/>
+      <w:r>
+        <w:rPr>
+          <w:rFonts w:hint="eastAsia"/>
+        </w:rPr>
+        <w:t xml:space="preserve"> represented in a simulated internet environment</w:t>
       </w:r>
       <w:r>
         <w:rPr>
@@ -963,42 +1094,55 @@
       <w:pPr>
         <w:pStyle w:val="NoSpacing"/>
         <w:spacing w:line="276" w:lineRule="auto"/>
-        <w:rPr>
-          <w:rFonts w:hint="eastAsia"/>
-        </w:rPr>
-      </w:pPr>
-    </w:p>
-    <w:p>
-      <w:pPr>
-        <w:pStyle w:val="NoSpacing"/>
-        <w:spacing w:line="276" w:lineRule="auto"/>
-      </w:pPr>
-      <w:r>
-        <w:rPr>
-          <w:rFonts w:hint="eastAsia"/>
-        </w:rPr>
-        <w:t>[img]</w:t>
-      </w:r>
-    </w:p>
-    <w:p>
-      <w:pPr>
-        <w:pStyle w:val="NoSpacing"/>
-        <w:spacing w:line="276" w:lineRule="auto"/>
-        <w:rPr>
-          <w:rFonts w:hint="eastAsia"/>
-        </w:rPr>
-      </w:pPr>
-    </w:p>
-    <w:p>
-      <w:pPr>
-        <w:pStyle w:val="NoSpacing"/>
-        <w:spacing w:line="276" w:lineRule="auto"/>
-        <w:rPr>
-          <w:rFonts w:hint="eastAsia"/>
-        </w:rPr>
-      </w:pPr>
-      <w:r>
-        <w:t>The module "Mars" and "Dr. Elizabeth blackwell" (out of five modules) have been released</w:t>
+      </w:pPr>
+    </w:p>
+    <w:p>
+      <w:pPr>
+        <w:pStyle w:val="NoSpacing"/>
+        <w:spacing w:line="276" w:lineRule="auto"/>
+      </w:pPr>
+      <w:r>
+        <w:rPr>
+          <w:rFonts w:hint="eastAsia"/>
+        </w:rPr>
+        <w:t>[</w:t>
+      </w:r>
+      <w:proofErr w:type="spellStart"/>
+      <w:r>
+        <w:rPr>
+          <w:rFonts w:hint="eastAsia"/>
+        </w:rPr>
+        <w:t>img</w:t>
+      </w:r>
+      <w:proofErr w:type="spellEnd"/>
+      <w:r>
+        <w:rPr>
+          <w:rFonts w:hint="eastAsia"/>
+        </w:rPr>
+        <w:t>]</w:t>
+      </w:r>
+    </w:p>
+    <w:p>
+      <w:pPr>
+        <w:pStyle w:val="NoSpacing"/>
+        <w:spacing w:line="276" w:lineRule="auto"/>
+      </w:pPr>
+    </w:p>
+    <w:p>
+      <w:pPr>
+        <w:pStyle w:val="NoSpacing"/>
+        <w:spacing w:line="276" w:lineRule="auto"/>
+      </w:pPr>
+      <w:r>
+        <w:t xml:space="preserve">The module "Mars" and "Dr. Elizabeth </w:t>
+      </w:r>
+      <w:proofErr w:type="spellStart"/>
+      <w:r>
+        <w:t>blackwell</w:t>
+      </w:r>
+      <w:proofErr w:type="spellEnd"/>
+      <w:r>
+        <w:t>" (out of five modules) have been released</w:t>
       </w:r>
       <w:r>
         <w:rPr>
@@ -1044,18 +1188,12 @@
       <w:pPr>
         <w:pStyle w:val="NoSpacing"/>
         <w:spacing w:line="276" w:lineRule="auto"/>
-        <w:rPr>
-          <w:rFonts w:hint="eastAsia"/>
-        </w:rPr>
-      </w:pPr>
-    </w:p>
-    <w:p>
-      <w:pPr>
-        <w:pStyle w:val="NoSpacing"/>
-        <w:spacing w:line="276" w:lineRule="auto"/>
-        <w:rPr>
-          <w:rFonts w:hint="eastAsia"/>
-        </w:rPr>
+      </w:pPr>
+    </w:p>
+    <w:p>
+      <w:pPr>
+        <w:pStyle w:val="NoSpacing"/>
+        <w:spacing w:line="276" w:lineRule="auto"/>
       </w:pPr>
       <w:r>
         <w:rPr>
@@ -1175,9 +1313,6 @@
     <w:p>
       <w:pPr>
         <w:pStyle w:val="Heading1"/>
-        <w:rPr>
-          <w:rFonts w:hint="eastAsia"/>
-        </w:rPr>
       </w:pPr>
       <w:r>
         <w:t>Findings</w:t>
@@ -1202,7 +1337,23 @@
           <w:rFonts w:hint="eastAsia"/>
           <w:iCs/>
         </w:rPr>
-        <w:t xml:space="preserve">s dive in to the </w:t>
+        <w:t xml:space="preserve">s dive </w:t>
+      </w:r>
+      <w:proofErr w:type="gramStart"/>
+      <w:r>
+        <w:rPr>
+          <w:rFonts w:hint="eastAsia"/>
+          <w:iCs/>
+        </w:rPr>
+        <w:t>in to</w:t>
+      </w:r>
+      <w:proofErr w:type="gramEnd"/>
+      <w:r>
+        <w:rPr>
+          <w:rFonts w:hint="eastAsia"/>
+          <w:iCs/>
+        </w:rPr>
+        <w:t xml:space="preserve"> the </w:t>
       </w:r>
       <w:r>
         <w:rPr>
@@ -1259,95 +1410,104 @@
         </w:rPr>
         <w:t xml:space="preserve">What </w:t>
       </w:r>
+      <w:proofErr w:type="gramStart"/>
       <w:r>
         <w:rPr>
           <w:rStyle w:val="Emphasis"/>
           <w:b/>
         </w:rPr>
-        <w:t>are students’ ad</w:t>
-      </w:r>
+        <w:t>are</w:t>
+      </w:r>
+      <w:proofErr w:type="gramEnd"/>
       <w:r>
         <w:rPr>
           <w:rStyle w:val="Emphasis"/>
           <w:b/>
         </w:rPr>
-        <w:t>vertisement-</w:t>
+        <w:t xml:space="preserve"> students’ ad</w:t>
       </w:r>
       <w:r>
         <w:rPr>
           <w:rStyle w:val="Emphasis"/>
           <w:b/>
         </w:rPr>
-        <w:t>cli</w:t>
+        <w:t>vertisement-</w:t>
       </w:r>
       <w:r>
         <w:rPr>
           <w:rStyle w:val="Emphasis"/>
           <w:b/>
         </w:rPr>
-        <w:t>ck</w:t>
+        <w:t>cli</w:t>
       </w:r>
       <w:r>
         <w:rPr>
           <w:rStyle w:val="Emphasis"/>
           <w:b/>
         </w:rPr>
-        <w:t>ing</w:t>
+        <w:t>ck</w:t>
       </w:r>
       <w:r>
         <w:rPr>
           <w:rStyle w:val="Emphasis"/>
           <w:b/>
         </w:rPr>
-        <w:t xml:space="preserve"> patterns</w:t>
+        <w:t>ing</w:t>
       </w:r>
       <w:r>
         <w:rPr>
           <w:rStyle w:val="Emphasis"/>
           <w:b/>
         </w:rPr>
-        <w:t xml:space="preserve"> </w:t>
+        <w:t xml:space="preserve"> patterns</w:t>
       </w:r>
       <w:r>
         <w:rPr>
           <w:rStyle w:val="Emphasis"/>
           <w:b/>
         </w:rPr>
-        <w:t>in</w:t>
+        <w:t xml:space="preserve"> </w:t>
       </w:r>
       <w:r>
         <w:rPr>
           <w:rStyle w:val="Emphasis"/>
           <w:b/>
         </w:rPr>
-        <w:t xml:space="preserve"> </w:t>
+        <w:t>in</w:t>
       </w:r>
       <w:r>
         <w:rPr>
           <w:rStyle w:val="Emphasis"/>
           <w:b/>
         </w:rPr>
-        <w:t xml:space="preserve">each </w:t>
+        <w:t xml:space="preserve"> </w:t>
       </w:r>
       <w:r>
         <w:rPr>
           <w:rStyle w:val="Emphasis"/>
           <w:b/>
         </w:rPr>
-        <w:t xml:space="preserve">of the </w:t>
+        <w:t xml:space="preserve">each </w:t>
       </w:r>
       <w:r>
         <w:rPr>
           <w:rStyle w:val="Emphasis"/>
           <w:b/>
         </w:rPr>
-        <w:t>five</w:t>
+        <w:t xml:space="preserve">of the </w:t>
       </w:r>
       <w:r>
         <w:rPr>
           <w:rStyle w:val="Emphasis"/>
           <w:b/>
         </w:rPr>
+        <w:t>five</w:t>
+      </w:r>
+      <w:r>
+        <w:rPr>
+          <w:rStyle w:val="Emphasis"/>
+          <w:b/>
+        </w:rPr>
         <w:t xml:space="preserve"> modules?</w:t>
       </w:r>
     </w:p>
@@ -1367,18 +1527,12 @@
       <w:pPr>
         <w:pStyle w:val="NoSpacing"/>
         <w:spacing w:line="276" w:lineRule="auto"/>
-        <w:rPr>
-          <w:rFonts w:hint="eastAsia"/>
-        </w:rPr>
-      </w:pPr>
-    </w:p>
-    <w:p>
-      <w:pPr>
-        <w:pStyle w:val="NoSpacing"/>
-        <w:spacing w:line="276" w:lineRule="auto"/>
-        <w:rPr>
-          <w:rFonts w:hint="eastAsia"/>
-        </w:rPr>
+      </w:pPr>
+    </w:p>
+    <w:p>
+      <w:pPr>
+        <w:pStyle w:val="NoSpacing"/>
+        <w:spacing w:line="276" w:lineRule="auto"/>
       </w:pPr>
       <w:r>
         <w:rPr>
@@ -1397,288 +1551,281 @@
           <w:rFonts w:hint="eastAsia"/>
         </w:rPr>
         <w:t>will see</w:t>
+      </w:r>
+      <w:r>
+        <w:rPr>
+          <w:rFonts w:hint="eastAsia"/>
+        </w:rPr>
+        <w:t xml:space="preserve"> the </w:t>
+      </w:r>
+      <w:r>
+        <w:rPr>
+          <w:rFonts w:hint="eastAsia"/>
+        </w:rPr>
+        <w:t>range</w:t>
+      </w:r>
+      <w:r>
+        <w:rPr>
+          <w:rFonts w:hint="eastAsia"/>
+        </w:rPr>
+        <w:t xml:space="preserve"> of </w:t>
+      </w:r>
+      <w:r>
+        <w:rPr>
+          <w:rFonts w:hint="eastAsia"/>
+        </w:rPr>
+        <w:t xml:space="preserve">the number of </w:t>
+      </w:r>
+      <w:r>
+        <w:rPr>
+          <w:rFonts w:hint="eastAsia"/>
+        </w:rPr>
+        <w:t>ad-clicks</w:t>
+      </w:r>
+      <w:r>
+        <w:rPr>
+          <w:rFonts w:hint="eastAsia"/>
+        </w:rPr>
+        <w:t xml:space="preserve"> </w:t>
+      </w:r>
+      <w:r>
+        <w:rPr>
+          <w:rFonts w:hint="eastAsia"/>
+        </w:rPr>
+        <w:t xml:space="preserve">from </w:t>
+      </w:r>
+      <w:r>
+        <w:rPr>
+          <w:rFonts w:hint="eastAsia"/>
+        </w:rPr>
+        <w:t xml:space="preserve">students in each education system and module. </w:t>
+      </w:r>
+    </w:p>
+    <w:p>
+      <w:pPr>
+        <w:pStyle w:val="NoSpacing"/>
+        <w:spacing w:line="276" w:lineRule="auto"/>
+      </w:pPr>
+    </w:p>
+    <w:p>
+      <w:pPr>
+        <w:pStyle w:val="NoSpacing"/>
+        <w:spacing w:line="276" w:lineRule="auto"/>
+      </w:pPr>
+      <w:r>
+        <w:rPr>
+          <w:rFonts w:hint="eastAsia"/>
+        </w:rPr>
+        <w:t xml:space="preserve">[show dots and animation] </w:t>
+      </w:r>
+      <w:r>
+        <w:rPr>
+          <w:rFonts w:hint="eastAsia"/>
+        </w:rPr>
+        <w:t>The dot</w:t>
+      </w:r>
+      <w:r>
+        <w:rPr>
+          <w:rFonts w:hint="eastAsia"/>
+        </w:rPr>
+        <w:t>s</w:t>
+      </w:r>
+      <w:r>
+        <w:rPr>
+          <w:rFonts w:hint="eastAsia"/>
+        </w:rPr>
+        <w:t xml:space="preserve"> on the left </w:t>
+      </w:r>
+      <w:r>
+        <w:rPr>
+          <w:rFonts w:hint="eastAsia"/>
+        </w:rPr>
+        <w:t>are</w:t>
+      </w:r>
+      <w:r>
+        <w:rPr>
+          <w:rFonts w:hint="eastAsia"/>
+        </w:rPr>
+        <w:t xml:space="preserve"> the </w:t>
+      </w:r>
+      <w:r>
+        <w:t>minimum</w:t>
+      </w:r>
+      <w:r>
+        <w:rPr>
+          <w:rFonts w:hint="eastAsia"/>
+        </w:rPr>
+        <w:t xml:space="preserve"> number of ad-clicks</w:t>
+      </w:r>
+      <w:r>
+        <w:rPr>
+          <w:rFonts w:hint="eastAsia"/>
+        </w:rPr>
+        <w:t xml:space="preserve"> and the dots on the right is the </w:t>
+      </w:r>
+      <w:r>
+        <w:t>maximum</w:t>
+      </w:r>
+      <w:r>
+        <w:rPr>
+          <w:rFonts w:hint="eastAsia"/>
+        </w:rPr>
+        <w:t xml:space="preserve">. </w:t>
+      </w:r>
+      <w:r>
+        <w:t>In</w:t>
+      </w:r>
+      <w:r>
+        <w:t xml:space="preserve"> </w:t>
+      </w:r>
+      <w:r>
+        <w:t xml:space="preserve">each module, </w:t>
+      </w:r>
+      <w:r>
+        <w:rPr>
+          <w:rFonts w:hint="eastAsia"/>
+        </w:rPr>
+        <w:t>a</w:t>
+      </w:r>
+      <w:r>
+        <w:t>n</w:t>
+      </w:r>
+      <w:r>
+        <w:rPr>
+          <w:rFonts w:hint="eastAsia"/>
+        </w:rPr>
+        <w:t xml:space="preserve"> </w:t>
+      </w:r>
+      <w:r>
+        <w:rPr>
+          <w:rFonts w:hint="eastAsia"/>
+        </w:rPr>
+        <w:t xml:space="preserve">ePIRLS participating </w:t>
+      </w:r>
+      <w:r>
+        <w:t>student</w:t>
+      </w:r>
+      <w:r>
+        <w:t xml:space="preserve"> click</w:t>
+      </w:r>
+      <w:r>
+        <w:t>ed</w:t>
+      </w:r>
+      <w:r>
+        <w:t xml:space="preserve"> on </w:t>
+      </w:r>
+      <w:r>
+        <w:t>advertisements</w:t>
+      </w:r>
+      <w:r>
+        <w:t xml:space="preserve"> </w:t>
+      </w:r>
+      <w:r>
+        <w:t>as few as zero times and as many as</w:t>
+      </w:r>
+      <w:r>
+        <w:t xml:space="preserve"> 604 times</w:t>
+      </w:r>
+      <w:r>
+        <w:t>.</w:t>
+      </w:r>
+    </w:p>
+    <w:p>
+      <w:pPr>
+        <w:pStyle w:val="NoSpacing"/>
+        <w:spacing w:line="276" w:lineRule="auto"/>
+      </w:pPr>
+    </w:p>
+    <w:p>
+      <w:pPr>
+        <w:pStyle w:val="NoSpacing"/>
+        <w:spacing w:line="276" w:lineRule="auto"/>
+      </w:pPr>
+      <w:r>
+        <w:lastRenderedPageBreak/>
+        <w:t xml:space="preserve">[show annotation] </w:t>
+      </w:r>
+      <w:r>
+        <w:t>L</w:t>
+      </w:r>
+      <w:r>
+        <w:rPr>
+          <w:rFonts w:hint="eastAsia"/>
+        </w:rPr>
+        <w:t xml:space="preserve">ook at </w:t>
+      </w:r>
+      <w:r>
+        <w:rPr>
+          <w:rFonts w:hint="eastAsia"/>
+        </w:rPr>
+        <w:t xml:space="preserve">that </w:t>
+      </w:r>
+      <w:r>
+        <w:t>outlier student in Chinese Taipei who clicked the ad in the “Rainfore</w:t>
+      </w:r>
+      <w:r>
+        <w:t xml:space="preserve">sts” module more than 600 </w:t>
+      </w:r>
+      <w:proofErr w:type="gramStart"/>
+      <w:r>
+        <w:t>times!</w:t>
+      </w:r>
+      <w:r>
+        <w:t>.</w:t>
+      </w:r>
+      <w:proofErr w:type="gramEnd"/>
+      <w:r>
+        <w:t xml:space="preserve"> </w:t>
       </w:r>
       <w:bookmarkStart w:id="0" w:name="_GoBack"/>
       <w:bookmarkEnd w:id="0"/>
-      <w:r>
-        <w:rPr>
-          <w:rFonts w:hint="eastAsia"/>
-        </w:rPr>
-        <w:t xml:space="preserve"> the </w:t>
-      </w:r>
-      <w:r>
-        <w:rPr>
-          <w:rFonts w:hint="eastAsia"/>
-        </w:rPr>
-        <w:t>range</w:t>
-      </w:r>
-      <w:r>
-        <w:rPr>
-          <w:rFonts w:hint="eastAsia"/>
-        </w:rPr>
-        <w:t xml:space="preserve"> of </w:t>
-      </w:r>
-      <w:r>
-        <w:rPr>
-          <w:rFonts w:hint="eastAsia"/>
-        </w:rPr>
-        <w:t xml:space="preserve">the number of </w:t>
-      </w:r>
-      <w:r>
-        <w:rPr>
-          <w:rFonts w:hint="eastAsia"/>
-        </w:rPr>
-        <w:t>ad-clicks</w:t>
-      </w:r>
-      <w:r>
-        <w:rPr>
-          <w:rFonts w:hint="eastAsia"/>
-        </w:rPr>
-        <w:t xml:space="preserve"> </w:t>
-      </w:r>
-      <w:r>
-        <w:rPr>
-          <w:rFonts w:hint="eastAsia"/>
-        </w:rPr>
-        <w:t xml:space="preserve">from </w:t>
-      </w:r>
-      <w:r>
-        <w:rPr>
-          <w:rFonts w:hint="eastAsia"/>
-        </w:rPr>
-        <w:t xml:space="preserve">students in each education system and module. </w:t>
-      </w:r>
-    </w:p>
-    <w:p>
-      <w:pPr>
-        <w:pStyle w:val="NoSpacing"/>
-        <w:spacing w:line="276" w:lineRule="auto"/>
-        <w:rPr>
-          <w:rFonts w:hint="eastAsia"/>
-        </w:rPr>
-      </w:pPr>
-    </w:p>
-    <w:p>
-      <w:pPr>
-        <w:pStyle w:val="NoSpacing"/>
-        <w:spacing w:line="276" w:lineRule="auto"/>
-        <w:rPr>
-          <w:rFonts w:hint="eastAsia"/>
-        </w:rPr>
-      </w:pPr>
-      <w:r>
-        <w:rPr>
-          <w:rFonts w:hint="eastAsia"/>
-        </w:rPr>
-        <w:t xml:space="preserve">[show dots and animation] </w:t>
-      </w:r>
-      <w:r>
-        <w:rPr>
-          <w:rFonts w:hint="eastAsia"/>
-        </w:rPr>
-        <w:t>The dot</w:t>
-      </w:r>
-      <w:r>
-        <w:rPr>
-          <w:rFonts w:hint="eastAsia"/>
-        </w:rPr>
-        <w:t>s</w:t>
-      </w:r>
-      <w:r>
-        <w:rPr>
-          <w:rFonts w:hint="eastAsia"/>
-        </w:rPr>
-        <w:t xml:space="preserve"> on the left </w:t>
-      </w:r>
-      <w:r>
-        <w:rPr>
-          <w:rFonts w:hint="eastAsia"/>
-        </w:rPr>
-        <w:t>are</w:t>
-      </w:r>
-      <w:r>
-        <w:rPr>
-          <w:rFonts w:hint="eastAsia"/>
-        </w:rPr>
-        <w:t xml:space="preserve"> the </w:t>
-      </w:r>
-      <w:r>
-        <w:t>minimum</w:t>
-      </w:r>
-      <w:r>
-        <w:rPr>
-          <w:rFonts w:hint="eastAsia"/>
-        </w:rPr>
-        <w:t xml:space="preserve"> number of ad-clicks</w:t>
-      </w:r>
-      <w:r>
-        <w:rPr>
-          <w:rFonts w:hint="eastAsia"/>
-        </w:rPr>
-        <w:t xml:space="preserve"> and the dots on the right is the </w:t>
-      </w:r>
-      <w:r>
-        <w:t>maximum</w:t>
-      </w:r>
-      <w:r>
-        <w:rPr>
-          <w:rFonts w:hint="eastAsia"/>
-        </w:rPr>
-        <w:t xml:space="preserve">. </w:t>
-      </w:r>
-      <w:r>
-        <w:t>In</w:t>
-      </w:r>
-      <w:r>
-        <w:t xml:space="preserve"> </w:t>
-      </w:r>
-      <w:r>
-        <w:t xml:space="preserve">each module, </w:t>
-      </w:r>
-      <w:r>
-        <w:rPr>
-          <w:rFonts w:hint="eastAsia"/>
-        </w:rPr>
-        <w:t xml:space="preserve">a </w:t>
-      </w:r>
-      <w:r>
-        <w:rPr>
-          <w:rFonts w:hint="eastAsia"/>
-        </w:rPr>
-        <w:t xml:space="preserve">ePIRLS participating </w:t>
-      </w:r>
-      <w:r>
-        <w:t>student</w:t>
-      </w:r>
-      <w:r>
-        <w:t xml:space="preserve"> click</w:t>
-      </w:r>
-      <w:r>
-        <w:t>ed</w:t>
-      </w:r>
-      <w:r>
-        <w:t xml:space="preserve"> on </w:t>
-      </w:r>
-      <w:r>
-        <w:t>advertisements</w:t>
-      </w:r>
-      <w:r>
-        <w:t xml:space="preserve"> </w:t>
-      </w:r>
-      <w:r>
-        <w:t>as few as zero times and as many as</w:t>
-      </w:r>
-      <w:r>
-        <w:t xml:space="preserve"> 604 times</w:t>
-      </w:r>
-      <w:r>
-        <w:t xml:space="preserve"> (</w:t>
-      </w:r>
-      <w:r>
-        <w:rPr>
-          <w:rFonts w:hint="eastAsia"/>
-        </w:rPr>
-        <w:t xml:space="preserve">look at </w:t>
-      </w:r>
-      <w:r>
-        <w:rPr>
-          <w:rFonts w:hint="eastAsia"/>
-        </w:rPr>
-        <w:t xml:space="preserve">that </w:t>
-      </w:r>
-      <w:r>
-        <w:t>outlier student in Chinese Taipei who clicked the ad in the “Rainfore</w:t>
-      </w:r>
-      <w:r>
-        <w:t>sts” module more than 600 times!</w:t>
-      </w:r>
-      <w:r>
-        <w:t>)</w:t>
-      </w:r>
-      <w:r>
-        <w:t>.</w:t>
-      </w:r>
-      <w:r>
-        <w:t xml:space="preserve"> </w:t>
-      </w:r>
-    </w:p>
-    <w:p>
-      <w:pPr>
-        <w:pStyle w:val="NoSpacing"/>
-        <w:spacing w:line="276" w:lineRule="auto"/>
-        <w:rPr>
-          <w:rFonts w:hint="eastAsia"/>
-        </w:rPr>
-      </w:pPr>
-    </w:p>
-    <w:p>
-      <w:pPr>
-        <w:pStyle w:val="NoSpacing"/>
-        <w:spacing w:line="276" w:lineRule="auto"/>
-        <w:rPr>
-          <w:rFonts w:hint="eastAsia"/>
-        </w:rPr>
-      </w:pPr>
-      <w:r>
-        <w:rPr>
-          <w:rFonts w:hint="eastAsia"/>
-        </w:rPr>
-        <w:lastRenderedPageBreak/>
+    </w:p>
+    <w:p>
+      <w:pPr>
+        <w:pStyle w:val="NoSpacing"/>
+        <w:spacing w:line="276" w:lineRule="auto"/>
+      </w:pPr>
+    </w:p>
+    <w:p>
+      <w:pPr>
+        <w:pStyle w:val="NoSpacing"/>
+        <w:spacing w:line="276" w:lineRule="auto"/>
+      </w:pPr>
+      <w:r>
+        <w:rPr>
+          <w:rFonts w:hint="eastAsia"/>
+        </w:rPr>
         <w:t>[change to the percentage plot, animation]</w:t>
       </w:r>
     </w:p>
     <w:p>
       <w:pPr>
-        <w:pStyle w:val="NoSpacing"/>
-        <w:spacing w:line="276" w:lineRule="auto"/>
-      </w:pPr>
-      <w:r>
-        <w:t xml:space="preserve">To view it in percentage terms, </w:t>
-      </w:r>
-      <w:r>
-        <w:t xml:space="preserve">in each module, </w:t>
-      </w:r>
-      <w:r>
-        <w:t>t</w:t>
-      </w:r>
-      <w:r>
-        <w:t xml:space="preserve">he percentage of students who clicked </w:t>
-      </w:r>
-      <w:r>
-        <w:t xml:space="preserve">on </w:t>
-      </w:r>
-      <w:r>
-        <w:t>advertisements</w:t>
-      </w:r>
-      <w:r>
-        <w:t xml:space="preserve"> </w:t>
-      </w:r>
-      <w:r>
-        <w:t>ranged from 2.5 percent</w:t>
-      </w:r>
-      <w:r>
-        <w:t xml:space="preserve"> </w:t>
-      </w:r>
-      <w:r>
-        <w:t>in Sweden</w:t>
-      </w:r>
-      <w:r>
-        <w:t xml:space="preserve"> in the “Zebra and Wildebeest Migration” module</w:t>
-      </w:r>
-      <w:r>
-        <w:t xml:space="preserve"> to </w:t>
-      </w:r>
-      <w:r>
-        <w:t>20.0 percent in Abu Dhabi</w:t>
-      </w:r>
-      <w:r>
-        <w:t xml:space="preserve"> in the “Mars” module</w:t>
-      </w:r>
-      <w:r>
-        <w:t>.</w:t>
-      </w:r>
-      <w:r>
-        <w:t xml:space="preserve"> </w:t>
+        <w:spacing w:after="0" w:line="285" w:lineRule="atLeast"/>
+      </w:pPr>
+      <w:r>
+        <w:t>We can also view it in percentage terms. Each bar to the right represents the percentage of students who clicked on ads (regardless of how many times they have clicked) in each module </w:t>
+      </w:r>
+      <w:proofErr w:type="gramStart"/>
+      <w:r>
+        <w:t>in a given</w:t>
+      </w:r>
+      <w:proofErr w:type="gramEnd"/>
+      <w:r>
+        <w:t> education system.</w:t>
+      </w:r>
+    </w:p>
+    <w:p>
+      <w:pPr>
+        <w:pStyle w:val="NoSpacing"/>
+        <w:spacing w:line="276" w:lineRule="auto"/>
+      </w:pPr>
+    </w:p>
+    <w:p>
+      <w:pPr>
+        <w:spacing w:after="0" w:line="285" w:lineRule="atLeast"/>
+      </w:pPr>
+      <w:r>
+        <w:t>The percentage of students who clicked on advertisements ranged from 2.5 percent in Sweden in the “Zebra and Wildebeest Migration” module to 20.0 percent in Abu Dhabi in the “Mars” module.</w:t>
       </w:r>
     </w:p>
     <w:p>
@@ -2437,6 +2584,7 @@
         <w:t xml:space="preserve"> </w:t>
       </w:r>
       <w:r>
+        <w:lastRenderedPageBreak/>
         <w:t xml:space="preserve">ranged from </w:t>
       </w:r>
       <w:r>
@@ -2550,7 +2698,6 @@
         <w:spacing w:line="276" w:lineRule="auto"/>
       </w:pPr>
       <w:r>
-        <w:lastRenderedPageBreak/>
         <w:t xml:space="preserve">In </w:t>
       </w:r>
       <w:r>
@@ -2963,7 +3110,23 @@
           <w:rFonts w:cs="Arial"/>
           <w:shd w:val="clear" w:color="auto" w:fill="FFFFFF"/>
         </w:rPr>
-        <w:t>Goldstein, D. G., Suri, S., McAfee, R. P., Ekstrand-Abueg, M., &amp; Diaz, F. (2014). The Economic and Cognitive Costs of Annoying Display Advertisements. </w:t>
+        <w:t xml:space="preserve">Goldstein, D. G., Suri, S., McAfee, R. P., </w:t>
+      </w:r>
+      <w:proofErr w:type="spellStart"/>
+      <w:r>
+        <w:rPr>
+          <w:rFonts w:cs="Arial"/>
+          <w:shd w:val="clear" w:color="auto" w:fill="FFFFFF"/>
+        </w:rPr>
+        <w:t>Ekstrand-Abueg</w:t>
+      </w:r>
+      <w:proofErr w:type="spellEnd"/>
+      <w:r>
+        <w:rPr>
+          <w:rFonts w:cs="Arial"/>
+          <w:shd w:val="clear" w:color="auto" w:fill="FFFFFF"/>
+        </w:rPr>
+        <w:t>, M., &amp; Diaz, F. (2014). The Economic and Cognitive Costs of Annoying Display Advertisements. </w:t>
       </w:r>
       <w:r>
         <w:rPr>
@@ -3065,8 +3228,8 @@
 </file>
 
 <file path=word/numbering.xml><?xml version="1.0" encoding="utf-8"?>
-<w:numbering xmlns:wpc="http://schemas.microsoft.com/office/word/2010/wordprocessingCanvas" xmlns:mo="http://schemas.microsoft.com/office/mac/office/2008/main" xmlns:mc="http://schemas.openxmlformats.org/markup-compatibility/2006" xmlns:mv="urn:schemas-microsoft-com:mac:vml" xmlns:o="urn:schemas-microsoft-com:office:office" xmlns:r="http://schemas.openxmlformats.org/officeDocument/2006/relationships" xmlns:m="http://schemas.openxmlformats.org/officeDocument/2006/math" xmlns:v="urn:schemas-microsoft-com:vml" xmlns:wp14="http://schemas.microsoft.com/office/word/2010/wordprocessingDrawing" xmlns:wp="http://schemas.openxmlformats.org/drawingml/2006/wordprocessingDrawing" xmlns:w10="urn:schemas-microsoft-com:office:word" xmlns:w="http://schemas.openxmlformats.org/wordprocessingml/2006/main" xmlns:w14="http://schemas.microsoft.com/office/word/2010/wordml" xmlns:w15="http://schemas.microsoft.com/office/word/2012/wordml" xmlns:wpg="http://schemas.microsoft.com/office/word/2010/wordprocessingGroup" xmlns:wpi="http://schemas.microsoft.com/office/word/2010/wordprocessingInk" xmlns:wne="http://schemas.microsoft.com/office/word/2006/wordml" xmlns:wps="http://schemas.microsoft.com/office/word/2010/wordprocessingShape" mc:Ignorable="w14 w15 wp14">
-  <w:abstractNum w:abstractNumId="0">
+<w:numbering xmlns:wpc="http://schemas.microsoft.com/office/word/2010/wordprocessingCanvas" xmlns:cx="http://schemas.microsoft.com/office/drawing/2014/chartex" xmlns:cx1="http://schemas.microsoft.com/office/drawing/2015/9/8/chartex" xmlns:cx2="http://schemas.microsoft.com/office/drawing/2015/10/21/chartex" xmlns:cx3="http://schemas.microsoft.com/office/drawing/2016/5/9/chartex" xmlns:cx4="http://schemas.microsoft.com/office/drawing/2016/5/10/chartex" xmlns:cx5="http://schemas.microsoft.com/office/drawing/2016/5/11/chartex" xmlns:cx6="http://schemas.microsoft.com/office/drawing/2016/5/12/chartex" xmlns:cx7="http://schemas.microsoft.com/office/drawing/2016/5/13/chartex" xmlns:cx8="http://schemas.microsoft.com/office/drawing/2016/5/14/chartex" xmlns:mc="http://schemas.openxmlformats.org/markup-compatibility/2006" xmlns:aink="http://schemas.microsoft.com/office/drawing/2016/ink" xmlns:am3d="http://schemas.microsoft.com/office/drawing/2017/model3d" xmlns:o="urn:schemas-microsoft-com:office:office" xmlns:r="http://schemas.openxmlformats.org/officeDocument/2006/relationships" xmlns:m="http://schemas.openxmlformats.org/officeDocument/2006/math" xmlns:v="urn:schemas-microsoft-com:vml" xmlns:wp14="http://schemas.microsoft.com/office/word/2010/wordprocessingDrawing" xmlns:wp="http://schemas.openxmlformats.org/drawingml/2006/wordprocessingDrawing" xmlns:w10="urn:schemas-microsoft-com:office:word" xmlns:w="http://schemas.openxmlformats.org/wordprocessingml/2006/main" xmlns:w14="http://schemas.microsoft.com/office/word/2010/wordml" xmlns:w15="http://schemas.microsoft.com/office/word/2012/wordml" xmlns:w16cid="http://schemas.microsoft.com/office/word/2016/wordml/cid" xmlns:w16se="http://schemas.microsoft.com/office/word/2015/wordml/symex" xmlns:wpg="http://schemas.microsoft.com/office/word/2010/wordprocessingGroup" xmlns:wpi="http://schemas.microsoft.com/office/word/2010/wordprocessingInk" xmlns:wne="http://schemas.microsoft.com/office/word/2006/wordml" xmlns:wps="http://schemas.microsoft.com/office/word/2010/wordprocessingShape" mc:Ignorable="w14 w15 w16se w16cid wp14">
+  <w:abstractNum w:abstractNumId="0" w15:restartNumberingAfterBreak="0">
     <w:nsid w:val="291D6894"/>
     <w:multiLevelType w:val="hybridMultilevel"/>
     <w:tmpl w:val="B2AE2E92"/>
@@ -3155,7 +3318,7 @@
       </w:pPr>
     </w:lvl>
   </w:abstractNum>
-  <w:abstractNum w:abstractNumId="1">
+  <w:abstractNum w:abstractNumId="1" w15:restartNumberingAfterBreak="0">
     <w:nsid w:val="311771F6"/>
     <w:multiLevelType w:val="hybridMultilevel"/>
     <w:tmpl w:val="2CE81FBA"/>
@@ -3268,7 +3431,7 @@
       </w:rPr>
     </w:lvl>
   </w:abstractNum>
-  <w:abstractNum w:abstractNumId="2">
+  <w:abstractNum w:abstractNumId="2" w15:restartNumberingAfterBreak="0">
     <w:nsid w:val="32762576"/>
     <w:multiLevelType w:val="hybridMultilevel"/>
     <w:tmpl w:val="935E150E"/>
@@ -3381,7 +3544,7 @@
       </w:rPr>
     </w:lvl>
   </w:abstractNum>
-  <w:abstractNum w:abstractNumId="3">
+  <w:abstractNum w:abstractNumId="3" w15:restartNumberingAfterBreak="0">
     <w:nsid w:val="35A943E2"/>
     <w:multiLevelType w:val="hybridMultilevel"/>
     <w:tmpl w:val="E38CF9DC"/>
@@ -3494,7 +3657,7 @@
       </w:rPr>
     </w:lvl>
   </w:abstractNum>
-  <w:abstractNum w:abstractNumId="4">
+  <w:abstractNum w:abstractNumId="4" w15:restartNumberingAfterBreak="0">
     <w:nsid w:val="3C6F1DE5"/>
     <w:multiLevelType w:val="hybridMultilevel"/>
     <w:tmpl w:val="3378CBC8"/>
@@ -3607,7 +3770,7 @@
       </w:rPr>
     </w:lvl>
   </w:abstractNum>
-  <w:abstractNum w:abstractNumId="5">
+  <w:abstractNum w:abstractNumId="5" w15:restartNumberingAfterBreak="0">
     <w:nsid w:val="51E63E21"/>
     <w:multiLevelType w:val="hybridMultilevel"/>
     <w:tmpl w:val="5436050A"/>
@@ -3720,7 +3883,7 @@
       </w:rPr>
     </w:lvl>
   </w:abstractNum>
-  <w:abstractNum w:abstractNumId="6">
+  <w:abstractNum w:abstractNumId="6" w15:restartNumberingAfterBreak="0">
     <w:nsid w:val="5E744C66"/>
     <w:multiLevelType w:val="hybridMultilevel"/>
     <w:tmpl w:val="35B6F77E"/>
@@ -3806,7 +3969,7 @@
       </w:pPr>
     </w:lvl>
   </w:abstractNum>
-  <w:abstractNum w:abstractNumId="7">
+  <w:abstractNum w:abstractNumId="7" w15:restartNumberingAfterBreak="0">
     <w:nsid w:val="72A15CAF"/>
     <w:multiLevelType w:val="hybridMultilevel"/>
     <w:tmpl w:val="03EA7E92"/>
@@ -3919,7 +4082,7 @@
       </w:rPr>
     </w:lvl>
   </w:abstractNum>
-  <w:abstractNum w:abstractNumId="8">
+  <w:abstractNum w:abstractNumId="8" w15:restartNumberingAfterBreak="0">
     <w:nsid w:val="73567985"/>
     <w:multiLevelType w:val="hybridMultilevel"/>
     <w:tmpl w:val="4200791C"/>
@@ -4031,7 +4194,7 @@
       </w:rPr>
     </w:lvl>
   </w:abstractNum>
-  <w:abstractNum w:abstractNumId="9">
+  <w:abstractNum w:abstractNumId="9" w15:restartNumberingAfterBreak="0">
     <w:nsid w:val="7DAC0209"/>
     <w:multiLevelType w:val="hybridMultilevel"/>
     <w:tmpl w:val="742A069E"/>
@@ -4144,7 +4307,7 @@
       </w:rPr>
     </w:lvl>
   </w:abstractNum>
-  <w:abstractNum w:abstractNumId="10">
+  <w:abstractNum w:abstractNumId="10" w15:restartNumberingAfterBreak="0">
     <w:nsid w:val="7E8167D9"/>
     <w:multiLevelType w:val="hybridMultilevel"/>
     <w:tmpl w:val="5866B7B2"/>
@@ -4294,7 +4457,7 @@
 </file>
 
 <file path=word/styles.xml><?xml version="1.0" encoding="utf-8"?>
-<w:styles xmlns:mc="http://schemas.openxmlformats.org/markup-compatibility/2006" xmlns:r="http://schemas.openxmlformats.org/officeDocument/2006/relationships" xmlns:w="http://schemas.openxmlformats.org/wordprocessingml/2006/main" xmlns:w14="http://schemas.microsoft.com/office/word/2010/wordml" xmlns:w15="http://schemas.microsoft.com/office/word/2012/wordml" mc:Ignorable="w14 w15">
+<w:styles xmlns:mc="http://schemas.openxmlformats.org/markup-compatibility/2006" xmlns:r="http://schemas.openxmlformats.org/officeDocument/2006/relationships" xmlns:w="http://schemas.openxmlformats.org/wordprocessingml/2006/main" xmlns:w14="http://schemas.microsoft.com/office/word/2010/wordml" xmlns:w15="http://schemas.microsoft.com/office/word/2012/wordml" xmlns:w16cid="http://schemas.microsoft.com/office/word/2016/wordml/cid" xmlns:w16se="http://schemas.microsoft.com/office/word/2015/wordml/symex" mc:Ignorable="w14 w15 w16se w16cid">
   <w:docDefaults>
     <w:rPrDefault>
       <w:rPr>
@@ -4310,7 +4473,7 @@
       </w:pPr>
     </w:pPrDefault>
   </w:docDefaults>
-  <w:latentStyles w:defLockedState="0" w:defUIPriority="99" w:defSemiHidden="0" w:defUnhideWhenUsed="0" w:defQFormat="0" w:count="380">
+  <w:latentStyles w:defLockedState="0" w:defUIPriority="99" w:defSemiHidden="0" w:defUnhideWhenUsed="0" w:defQFormat="0" w:count="377">
     <w:lsdException w:name="Normal" w:uiPriority="0" w:qFormat="1"/>
     <w:lsdException w:name="heading 1" w:uiPriority="9" w:qFormat="1"/>
     <w:lsdException w:name="heading 2" w:semiHidden="1" w:uiPriority="9" w:unhideWhenUsed="1" w:qFormat="1"/>
@@ -4876,7 +5039,6 @@
       <w:spacing w:after="0" w:line="240" w:lineRule="auto"/>
     </w:pPr>
     <w:tblPr>
-      <w:tblInd w:w="0" w:type="dxa"/>
       <w:tblBorders>
         <w:top w:val="single" w:sz="4" w:space="0" w:color="auto"/>
         <w:left w:val="single" w:sz="4" w:space="0" w:color="auto"/>
@@ -4885,12 +5047,6 @@
         <w:insideH w:val="single" w:sz="4" w:space="0" w:color="auto"/>
         <w:insideV w:val="single" w:sz="4" w:space="0" w:color="auto"/>
       </w:tblBorders>
-      <w:tblCellMar>
-        <w:top w:w="0" w:type="dxa"/>
-        <w:left w:w="108" w:type="dxa"/>
-        <w:bottom w:w="0" w:type="dxa"/>
-        <w:right w:w="108" w:type="dxa"/>
-      </w:tblCellMar>
     </w:tblPr>
   </w:style>
   <w:style w:type="character" w:customStyle="1" w:styleId="Heading2Char">
@@ -5362,7 +5518,7 @@
 </file>
 
 <file path=customXml/itemProps1.xml><?xml version="1.0" encoding="utf-8"?>
-<ds:datastoreItem xmlns:ds="http://schemas.openxmlformats.org/officeDocument/2006/customXml" ds:itemID="{1FB10D61-B65E-9843-AA90-3F16FC53B33A}">
+<ds:datastoreItem xmlns:ds="http://schemas.openxmlformats.org/officeDocument/2006/customXml" ds:itemID="{7D8C16E2-0AD2-46D6-88B2-ADD08ADB4541}">
   <ds:schemaRefs>
     <ds:schemaRef ds:uri="http://schemas.openxmlformats.org/officeDocument/2006/bibliography"/>
   </ds:schemaRefs>

</xml_diff>

<commit_message>
add tooltip to drawBarChart, among others
</commit_message>
<xml_diff>
--- a/data story/content mockup.docx
+++ b/data story/content mockup.docx
@@ -25,50 +25,36 @@
         <w:rPr>
           <w:sz w:val="48"/>
         </w:rPr>
-        <w:t xml:space="preserve"> </w:t>
-      </w:r>
-      <w:proofErr w:type="gramStart"/>
+        <w:t xml:space="preserve"> On Advert</w:t>
+      </w:r>
       <w:r>
         <w:rPr>
           <w:sz w:val="48"/>
         </w:rPr>
-        <w:t>On</w:t>
-      </w:r>
-      <w:proofErr w:type="gramEnd"/>
+        <w:t>ise</w:t>
+      </w:r>
       <w:r>
         <w:rPr>
           <w:sz w:val="48"/>
         </w:rPr>
-        <w:t xml:space="preserve"> Advert</w:t>
+        <w:t xml:space="preserve">ments During </w:t>
       </w:r>
       <w:r>
         <w:rPr>
           <w:sz w:val="48"/>
         </w:rPr>
-        <w:t>ise</w:t>
+        <w:t xml:space="preserve">an </w:t>
       </w:r>
       <w:r>
         <w:rPr>
           <w:sz w:val="48"/>
         </w:rPr>
-        <w:t xml:space="preserve">ments During </w:t>
+        <w:t xml:space="preserve">Online Reading Assessment? </w:t>
       </w:r>
       <w:r>
         <w:rPr>
           <w:sz w:val="48"/>
         </w:rPr>
-        <w:t xml:space="preserve">an </w:t>
-      </w:r>
-      <w:r>
-        <w:rPr>
-          <w:sz w:val="48"/>
-        </w:rPr>
-        <w:t xml:space="preserve">Online Reading Assessment? </w:t>
-      </w:r>
-      <w:r>
-        <w:rPr>
-          <w:sz w:val="48"/>
-        </w:rPr>
         <w:t>An Analysis of ePIRLS 2016 Process Data</w:t>
       </w:r>
     </w:p>
@@ -497,21 +483,7 @@
         <w:rPr>
           <w:rFonts w:hint="eastAsia"/>
         </w:rPr>
-        <w:t xml:space="preserve">, including </w:t>
-      </w:r>
-      <w:proofErr w:type="gramStart"/>
-      <w:r>
-        <w:rPr>
-          <w:rFonts w:hint="eastAsia"/>
-        </w:rPr>
-        <w:t>whether or not</w:t>
-      </w:r>
-      <w:proofErr w:type="gramEnd"/>
-      <w:r>
-        <w:rPr>
-          <w:rFonts w:hint="eastAsia"/>
-        </w:rPr>
-        <w:t xml:space="preserve"> students have clicked on those </w:t>
+        <w:t xml:space="preserve">, including whether or not students have clicked on those </w:t>
       </w:r>
       <w:r>
         <w:t>advertisements</w:t>
@@ -649,59 +621,71 @@
         <w:rPr>
           <w:highlight w:val="yellow"/>
         </w:rPr>
-        <w:t xml:space="preserve">[optional fun: insert an ad somewhere: it could have </w:t>
-      </w:r>
-      <w:proofErr w:type="gramStart"/>
-      <w:r>
-        <w:rPr>
+        <w:t>[optional fun: insert an ad somewhere: it could have an hover effect. It may read something like “Apply now for data analysis workshop”</w:t>
+      </w:r>
+      <w:r>
+        <w:rPr>
+          <w:rFonts w:hint="eastAsia"/>
           <w:highlight w:val="yellow"/>
         </w:rPr>
-        <w:t>an</w:t>
-      </w:r>
-      <w:proofErr w:type="gramEnd"/>
+        <w:t xml:space="preserve">, then users click on it, say something like </w:t>
+      </w:r>
       <w:r>
         <w:rPr>
           <w:highlight w:val="yellow"/>
         </w:rPr>
-        <w:t xml:space="preserve"> hover effect. It may read something like “Apply now for data analysis workshop”</w:t>
+        <w:t>“</w:t>
       </w:r>
       <w:r>
         <w:rPr>
           <w:rFonts w:hint="eastAsia"/>
           <w:highlight w:val="yellow"/>
         </w:rPr>
-        <w:t xml:space="preserve">, then users click on it, say something like </w:t>
+        <w:t xml:space="preserve">hey! </w:t>
       </w:r>
       <w:r>
         <w:rPr>
           <w:highlight w:val="yellow"/>
         </w:rPr>
-        <w:t>“</w:t>
+        <w:t xml:space="preserve">you </w:t>
       </w:r>
       <w:r>
         <w:rPr>
           <w:rFonts w:hint="eastAsia"/>
           <w:highlight w:val="yellow"/>
         </w:rPr>
-        <w:t xml:space="preserve">hey! </w:t>
+        <w:t>can</w:t>
       </w:r>
       <w:r>
         <w:rPr>
           <w:highlight w:val="yellow"/>
         </w:rPr>
-        <w:t xml:space="preserve">you </w:t>
+        <w:t>’</w:t>
       </w:r>
       <w:r>
         <w:rPr>
           <w:rFonts w:hint="eastAsia"/>
           <w:highlight w:val="yellow"/>
         </w:rPr>
-        <w:t>can</w:t>
+        <w:t xml:space="preserve">t resists in clickcing on this ad as well? </w:t>
       </w:r>
       <w:r>
         <w:rPr>
           <w:highlight w:val="yellow"/>
         </w:rPr>
+        <w:t>L</w:t>
+      </w:r>
+      <w:r>
+        <w:rPr>
+          <w:rFonts w:hint="eastAsia"/>
+          <w:highlight w:val="yellow"/>
+        </w:rPr>
+        <w:t>et</w:t>
+      </w:r>
+      <w:r>
+        <w:rPr>
+          <w:highlight w:val="yellow"/>
+        </w:rPr>
         <w:t>’</w:t>
       </w:r>
       <w:r>
@@ -709,97 +693,7 @@
           <w:rFonts w:hint="eastAsia"/>
           <w:highlight w:val="yellow"/>
         </w:rPr>
-        <w:t xml:space="preserve">t </w:t>
-      </w:r>
-      <w:proofErr w:type="gramStart"/>
-      <w:r>
-        <w:rPr>
-          <w:rFonts w:hint="eastAsia"/>
-          <w:highlight w:val="yellow"/>
-        </w:rPr>
-        <w:t>resists</w:t>
-      </w:r>
-      <w:proofErr w:type="gramEnd"/>
-      <w:r>
-        <w:rPr>
-          <w:rFonts w:hint="eastAsia"/>
-          <w:highlight w:val="yellow"/>
-        </w:rPr>
-        <w:t xml:space="preserve"> in </w:t>
-      </w:r>
-      <w:proofErr w:type="spellStart"/>
-      <w:r>
-        <w:rPr>
-          <w:rFonts w:hint="eastAsia"/>
-          <w:highlight w:val="yellow"/>
-        </w:rPr>
-        <w:t>clickcing</w:t>
-      </w:r>
-      <w:proofErr w:type="spellEnd"/>
-      <w:r>
-        <w:rPr>
-          <w:rFonts w:hint="eastAsia"/>
-          <w:highlight w:val="yellow"/>
-        </w:rPr>
-        <w:t xml:space="preserve"> on this ad as well? </w:t>
-      </w:r>
-      <w:r>
-        <w:rPr>
-          <w:highlight w:val="yellow"/>
-        </w:rPr>
-        <w:t>L</w:t>
-      </w:r>
-      <w:r>
-        <w:rPr>
-          <w:rFonts w:hint="eastAsia"/>
-          <w:highlight w:val="yellow"/>
-        </w:rPr>
-        <w:t>et</w:t>
-      </w:r>
-      <w:r>
-        <w:rPr>
-          <w:highlight w:val="yellow"/>
-        </w:rPr>
-        <w:t>’</w:t>
-      </w:r>
-      <w:r>
-        <w:rPr>
-          <w:rFonts w:hint="eastAsia"/>
-          <w:highlight w:val="yellow"/>
-        </w:rPr>
-        <w:t xml:space="preserve">s see how students who took </w:t>
-      </w:r>
-      <w:proofErr w:type="spellStart"/>
-      <w:r>
-        <w:rPr>
-          <w:rFonts w:hint="eastAsia"/>
-          <w:highlight w:val="yellow"/>
-        </w:rPr>
-        <w:t>ePIRL</w:t>
-      </w:r>
-      <w:proofErr w:type="spellEnd"/>
-      <w:r>
-        <w:rPr>
-          <w:rFonts w:hint="eastAsia"/>
-          <w:highlight w:val="yellow"/>
-        </w:rPr>
-        <w:t xml:space="preserve"> deal with such similar distraction, you can now safely close this </w:t>
-      </w:r>
-      <w:proofErr w:type="gramStart"/>
-      <w:r>
-        <w:rPr>
-          <w:rFonts w:hint="eastAsia"/>
-          <w:highlight w:val="yellow"/>
-        </w:rPr>
-        <w:t>pop up</w:t>
-      </w:r>
-      <w:proofErr w:type="gramEnd"/>
-      <w:r>
-        <w:rPr>
-          <w:rFonts w:hint="eastAsia"/>
-          <w:highlight w:val="yellow"/>
-        </w:rPr>
-        <w:t xml:space="preserve"> window and </w:t>
+        <w:t xml:space="preserve">s see how students who took ePIRL deal with such similar distraction, you can now safely close this pop up window and </w:t>
       </w:r>
       <w:r>
         <w:rPr>
@@ -1017,41 +911,13 @@
         <w:rPr>
           <w:rFonts w:hint="eastAsia"/>
         </w:rPr>
-        <w:t xml:space="preserve">took a </w:t>
-      </w:r>
-      <w:proofErr w:type="gramStart"/>
-      <w:r>
-        <w:rPr>
-          <w:rFonts w:hint="eastAsia"/>
-        </w:rPr>
-        <w:t>randomly-assigned</w:t>
-      </w:r>
-      <w:proofErr w:type="gramEnd"/>
-      <w:r>
-        <w:rPr>
-          <w:rFonts w:hint="eastAsia"/>
-        </w:rPr>
-        <w:t xml:space="preserve"> combination of two of the five modules. Each module was structured as a class </w:t>
-      </w:r>
-      <w:proofErr w:type="gramStart"/>
-      <w:r>
-        <w:rPr>
-          <w:rFonts w:hint="eastAsia"/>
-        </w:rPr>
-        <w:t>project</w:t>
-      </w:r>
-      <w:r>
-        <w:rPr>
-          <w:rFonts w:hint="eastAsia"/>
-        </w:rPr>
-        <w:t>, and</w:t>
-      </w:r>
-      <w:proofErr w:type="gramEnd"/>
-      <w:r>
-        <w:rPr>
-          <w:rFonts w:hint="eastAsia"/>
-        </w:rPr>
-        <w:t xml:space="preserve"> represented in a simulated internet environment</w:t>
+        <w:t>took a randomly-assigned combination of two of the five modules. Each module was structured as a class project</w:t>
+      </w:r>
+      <w:r>
+        <w:rPr>
+          <w:rFonts w:hint="eastAsia"/>
+        </w:rPr>
+        <w:t>, and represented in a simulated internet environment</w:t>
       </w:r>
       <w:r>
         <w:rPr>
@@ -1105,44 +971,22 @@
         <w:rPr>
           <w:rFonts w:hint="eastAsia"/>
         </w:rPr>
-        <w:t>[</w:t>
-      </w:r>
-      <w:proofErr w:type="spellStart"/>
-      <w:r>
-        <w:rPr>
-          <w:rFonts w:hint="eastAsia"/>
-        </w:rPr>
-        <w:t>img</w:t>
-      </w:r>
-      <w:proofErr w:type="spellEnd"/>
-      <w:r>
-        <w:rPr>
-          <w:rFonts w:hint="eastAsia"/>
-        </w:rPr>
-        <w:t>]</w:t>
-      </w:r>
-    </w:p>
-    <w:p>
-      <w:pPr>
-        <w:pStyle w:val="NoSpacing"/>
-        <w:spacing w:line="276" w:lineRule="auto"/>
-      </w:pPr>
-    </w:p>
-    <w:p>
-      <w:pPr>
-        <w:pStyle w:val="NoSpacing"/>
-        <w:spacing w:line="276" w:lineRule="auto"/>
-      </w:pPr>
-      <w:r>
-        <w:t xml:space="preserve">The module "Mars" and "Dr. Elizabeth </w:t>
-      </w:r>
-      <w:proofErr w:type="spellStart"/>
-      <w:r>
-        <w:t>blackwell</w:t>
-      </w:r>
-      <w:proofErr w:type="spellEnd"/>
-      <w:r>
-        <w:t>" (out of five modules) have been released</w:t>
+        <w:t>[img]</w:t>
+      </w:r>
+    </w:p>
+    <w:p>
+      <w:pPr>
+        <w:pStyle w:val="NoSpacing"/>
+        <w:spacing w:line="276" w:lineRule="auto"/>
+      </w:pPr>
+    </w:p>
+    <w:p>
+      <w:pPr>
+        <w:pStyle w:val="NoSpacing"/>
+        <w:spacing w:line="276" w:lineRule="auto"/>
+      </w:pPr>
+      <w:r>
+        <w:t>The module "Mars" and "Dr. Elizabeth blackwell" (out of five modules) have been released</w:t>
       </w:r>
       <w:r>
         <w:rPr>
@@ -1337,23 +1181,7 @@
           <w:rFonts w:hint="eastAsia"/>
           <w:iCs/>
         </w:rPr>
-        <w:t xml:space="preserve">s dive </w:t>
-      </w:r>
-      <w:proofErr w:type="gramStart"/>
-      <w:r>
-        <w:rPr>
-          <w:rFonts w:hint="eastAsia"/>
-          <w:iCs/>
-        </w:rPr>
-        <w:t>in to</w:t>
-      </w:r>
-      <w:proofErr w:type="gramEnd"/>
-      <w:r>
-        <w:rPr>
-          <w:rFonts w:hint="eastAsia"/>
-          <w:iCs/>
-        </w:rPr>
-        <w:t xml:space="preserve"> the </w:t>
+        <w:t xml:space="preserve">s dive in to the </w:t>
       </w:r>
       <w:r>
         <w:rPr>
@@ -1410,1285 +1238,1269 @@
         </w:rPr>
         <w:t xml:space="preserve">What </w:t>
       </w:r>
-      <w:proofErr w:type="gramStart"/>
       <w:r>
         <w:rPr>
           <w:rStyle w:val="Emphasis"/>
           <w:b/>
         </w:rPr>
-        <w:t>are</w:t>
-      </w:r>
-      <w:proofErr w:type="gramEnd"/>
+        <w:t>are students’ ad</w:t>
+      </w:r>
       <w:r>
         <w:rPr>
           <w:rStyle w:val="Emphasis"/>
           <w:b/>
         </w:rPr>
-        <w:t xml:space="preserve"> students’ ad</w:t>
+        <w:t>vertisement-</w:t>
       </w:r>
       <w:r>
         <w:rPr>
           <w:rStyle w:val="Emphasis"/>
           <w:b/>
         </w:rPr>
-        <w:t>vertisement-</w:t>
+        <w:t>cli</w:t>
       </w:r>
       <w:r>
         <w:rPr>
           <w:rStyle w:val="Emphasis"/>
           <w:b/>
         </w:rPr>
-        <w:t>cli</w:t>
+        <w:t>ck</w:t>
       </w:r>
       <w:r>
         <w:rPr>
           <w:rStyle w:val="Emphasis"/>
           <w:b/>
         </w:rPr>
-        <w:t>ck</w:t>
+        <w:t>ing</w:t>
       </w:r>
       <w:r>
         <w:rPr>
           <w:rStyle w:val="Emphasis"/>
           <w:b/>
         </w:rPr>
-        <w:t>ing</w:t>
+        <w:t xml:space="preserve"> patterns</w:t>
       </w:r>
       <w:r>
         <w:rPr>
           <w:rStyle w:val="Emphasis"/>
           <w:b/>
         </w:rPr>
-        <w:t xml:space="preserve"> patterns</w:t>
+        <w:t xml:space="preserve"> </w:t>
       </w:r>
       <w:r>
         <w:rPr>
           <w:rStyle w:val="Emphasis"/>
           <w:b/>
         </w:rPr>
-        <w:t xml:space="preserve"> </w:t>
+        <w:t>in</w:t>
       </w:r>
       <w:r>
         <w:rPr>
           <w:rStyle w:val="Emphasis"/>
           <w:b/>
         </w:rPr>
-        <w:t>in</w:t>
+        <w:t xml:space="preserve"> </w:t>
       </w:r>
       <w:r>
         <w:rPr>
           <w:rStyle w:val="Emphasis"/>
           <w:b/>
         </w:rPr>
-        <w:t xml:space="preserve"> </w:t>
+        <w:t xml:space="preserve">each </w:t>
       </w:r>
       <w:r>
         <w:rPr>
           <w:rStyle w:val="Emphasis"/>
           <w:b/>
         </w:rPr>
-        <w:t xml:space="preserve">each </w:t>
+        <w:t xml:space="preserve">of the </w:t>
       </w:r>
       <w:r>
         <w:rPr>
           <w:rStyle w:val="Emphasis"/>
           <w:b/>
         </w:rPr>
-        <w:t xml:space="preserve">of the </w:t>
+        <w:t>five</w:t>
       </w:r>
       <w:r>
         <w:rPr>
           <w:rStyle w:val="Emphasis"/>
           <w:b/>
         </w:rPr>
-        <w:t>five</w:t>
-      </w:r>
-      <w:r>
+        <w:t xml:space="preserve"> modules?</w:t>
+      </w:r>
+    </w:p>
+    <w:p>
+      <w:pPr>
+        <w:pStyle w:val="NoSpacing"/>
+        <w:spacing w:line="276" w:lineRule="auto"/>
+      </w:pPr>
+      <w:r>
+        <w:rPr>
+          <w:rFonts w:hint="eastAsia"/>
+        </w:rPr>
+        <w:t>[place holder text to explain the plot as it appears on the screen]</w:t>
+      </w:r>
+    </w:p>
+    <w:p>
+      <w:pPr>
+        <w:pStyle w:val="NoSpacing"/>
+        <w:spacing w:line="276" w:lineRule="auto"/>
+      </w:pPr>
+    </w:p>
+    <w:p>
+      <w:pPr>
+        <w:pStyle w:val="NoSpacing"/>
+        <w:spacing w:line="276" w:lineRule="auto"/>
+      </w:pPr>
+      <w:r>
+        <w:rPr>
+          <w:rFonts w:hint="eastAsia"/>
+        </w:rPr>
+        <w:t xml:space="preserve">[basic skeleton of the plot appearing to the right] </w:t>
+      </w:r>
+      <w:r>
+        <w:rPr>
+          <w:rFonts w:hint="eastAsia"/>
+        </w:rPr>
+        <w:t xml:space="preserve">In the plot to your right, you </w:t>
+      </w:r>
+      <w:r>
+        <w:rPr>
+          <w:rFonts w:hint="eastAsia"/>
+        </w:rPr>
+        <w:t>will see</w:t>
+      </w:r>
+      <w:r>
+        <w:rPr>
+          <w:rFonts w:hint="eastAsia"/>
+        </w:rPr>
+        <w:t xml:space="preserve"> the </w:t>
+      </w:r>
+      <w:r>
+        <w:rPr>
+          <w:rFonts w:hint="eastAsia"/>
+        </w:rPr>
+        <w:t>range</w:t>
+      </w:r>
+      <w:r>
+        <w:rPr>
+          <w:rFonts w:hint="eastAsia"/>
+        </w:rPr>
+        <w:t xml:space="preserve"> of </w:t>
+      </w:r>
+      <w:r>
+        <w:rPr>
+          <w:rFonts w:hint="eastAsia"/>
+        </w:rPr>
+        <w:t xml:space="preserve">the number of </w:t>
+      </w:r>
+      <w:r>
+        <w:rPr>
+          <w:rFonts w:hint="eastAsia"/>
+        </w:rPr>
+        <w:t>ad-clicks</w:t>
+      </w:r>
+      <w:r>
+        <w:rPr>
+          <w:rFonts w:hint="eastAsia"/>
+        </w:rPr>
+        <w:t xml:space="preserve"> </w:t>
+      </w:r>
+      <w:r>
+        <w:rPr>
+          <w:rFonts w:hint="eastAsia"/>
+        </w:rPr>
+        <w:t xml:space="preserve">from </w:t>
+      </w:r>
+      <w:r>
+        <w:rPr>
+          <w:rFonts w:hint="eastAsia"/>
+        </w:rPr>
+        <w:t xml:space="preserve">students in each education system and module. </w:t>
+      </w:r>
+    </w:p>
+    <w:p>
+      <w:pPr>
+        <w:pStyle w:val="NoSpacing"/>
+        <w:spacing w:line="276" w:lineRule="auto"/>
+      </w:pPr>
+    </w:p>
+    <w:p>
+      <w:pPr>
+        <w:pStyle w:val="NoSpacing"/>
+        <w:spacing w:line="276" w:lineRule="auto"/>
+      </w:pPr>
+      <w:r>
+        <w:rPr>
+          <w:rFonts w:hint="eastAsia"/>
+        </w:rPr>
+        <w:t xml:space="preserve">[show dots and animation] </w:t>
+      </w:r>
+      <w:r>
+        <w:rPr>
+          <w:rFonts w:hint="eastAsia"/>
+        </w:rPr>
+        <w:t>The dot</w:t>
+      </w:r>
+      <w:r>
+        <w:rPr>
+          <w:rFonts w:hint="eastAsia"/>
+        </w:rPr>
+        <w:t>s</w:t>
+      </w:r>
+      <w:r>
+        <w:rPr>
+          <w:rFonts w:hint="eastAsia"/>
+        </w:rPr>
+        <w:t xml:space="preserve"> on the left </w:t>
+      </w:r>
+      <w:r>
+        <w:rPr>
+          <w:rFonts w:hint="eastAsia"/>
+        </w:rPr>
+        <w:t>are</w:t>
+      </w:r>
+      <w:r>
+        <w:rPr>
+          <w:rFonts w:hint="eastAsia"/>
+        </w:rPr>
+        <w:t xml:space="preserve"> the </w:t>
+      </w:r>
+      <w:r>
+        <w:t>minimum</w:t>
+      </w:r>
+      <w:r>
+        <w:rPr>
+          <w:rFonts w:hint="eastAsia"/>
+        </w:rPr>
+        <w:t xml:space="preserve"> number of ad-clicks</w:t>
+      </w:r>
+      <w:r>
+        <w:rPr>
+          <w:rFonts w:hint="eastAsia"/>
+        </w:rPr>
+        <w:t xml:space="preserve"> and the dots on the right is the </w:t>
+      </w:r>
+      <w:r>
+        <w:t>maximum</w:t>
+      </w:r>
+      <w:r>
+        <w:rPr>
+          <w:rFonts w:hint="eastAsia"/>
+        </w:rPr>
+        <w:t xml:space="preserve">. </w:t>
+      </w:r>
+      <w:r>
+        <w:t>In</w:t>
+      </w:r>
+      <w:r>
+        <w:t xml:space="preserve"> </w:t>
+      </w:r>
+      <w:r>
+        <w:t xml:space="preserve">each module, </w:t>
+      </w:r>
+      <w:r>
+        <w:rPr>
+          <w:rFonts w:hint="eastAsia"/>
+        </w:rPr>
+        <w:t>a</w:t>
+      </w:r>
+      <w:r>
+        <w:t>n</w:t>
+      </w:r>
+      <w:r>
+        <w:rPr>
+          <w:rFonts w:hint="eastAsia"/>
+        </w:rPr>
+        <w:t xml:space="preserve"> </w:t>
+      </w:r>
+      <w:r>
+        <w:rPr>
+          <w:rFonts w:hint="eastAsia"/>
+        </w:rPr>
+        <w:t xml:space="preserve">ePIRLS participating </w:t>
+      </w:r>
+      <w:r>
+        <w:t>student</w:t>
+      </w:r>
+      <w:r>
+        <w:t xml:space="preserve"> click</w:t>
+      </w:r>
+      <w:r>
+        <w:t>ed</w:t>
+      </w:r>
+      <w:r>
+        <w:t xml:space="preserve"> on </w:t>
+      </w:r>
+      <w:r>
+        <w:t>advertisements</w:t>
+      </w:r>
+      <w:r>
+        <w:t xml:space="preserve"> </w:t>
+      </w:r>
+      <w:r>
+        <w:t>as few as zero times and as many as</w:t>
+      </w:r>
+      <w:r>
+        <w:t xml:space="preserve"> 604 times</w:t>
+      </w:r>
+      <w:r>
+        <w:t>.</w:t>
+      </w:r>
+    </w:p>
+    <w:p>
+      <w:pPr>
+        <w:pStyle w:val="NoSpacing"/>
+        <w:spacing w:line="276" w:lineRule="auto"/>
+      </w:pPr>
+    </w:p>
+    <w:p>
+      <w:pPr>
+        <w:pStyle w:val="NoSpacing"/>
+        <w:spacing w:line="276" w:lineRule="auto"/>
+      </w:pPr>
+      <w:r>
+        <w:lastRenderedPageBreak/>
+        <w:t xml:space="preserve">[show annotation] </w:t>
+      </w:r>
+      <w:r>
+        <w:t>L</w:t>
+      </w:r>
+      <w:r>
+        <w:rPr>
+          <w:rFonts w:hint="eastAsia"/>
+        </w:rPr>
+        <w:t xml:space="preserve">ook at </w:t>
+      </w:r>
+      <w:r>
+        <w:rPr>
+          <w:rFonts w:hint="eastAsia"/>
+        </w:rPr>
+        <w:t xml:space="preserve">that </w:t>
+      </w:r>
+      <w:r>
+        <w:t>outlier student in Chinese Taipei who clicked the ad in the “Rainfore</w:t>
+      </w:r>
+      <w:r>
+        <w:t>sts” module more than 600 times!</w:t>
+      </w:r>
+      <w:r>
+        <w:t>.</w:t>
+      </w:r>
+      <w:r>
+        <w:t xml:space="preserve"> </w:t>
+      </w:r>
+    </w:p>
+    <w:p>
+      <w:pPr>
+        <w:pStyle w:val="NoSpacing"/>
+        <w:spacing w:line="276" w:lineRule="auto"/>
+      </w:pPr>
+    </w:p>
+    <w:p>
+      <w:pPr>
+        <w:pStyle w:val="NoSpacing"/>
+        <w:spacing w:line="276" w:lineRule="auto"/>
+      </w:pPr>
+      <w:r>
+        <w:rPr>
+          <w:rFonts w:hint="eastAsia"/>
+        </w:rPr>
+        <w:t>[change to the percentage plot, animation]</w:t>
+      </w:r>
+    </w:p>
+    <w:p>
+      <w:pPr>
+        <w:spacing w:after="0" w:line="285" w:lineRule="atLeast"/>
+      </w:pPr>
+      <w:r>
+        <w:t>We can also view it in percentage terms. Each bar to the right represents the percentage of students who clicked on ads (regardless of how many times they have clicked) in each module in a given education system.</w:t>
+      </w:r>
+    </w:p>
+    <w:p>
+      <w:pPr>
+        <w:pStyle w:val="NoSpacing"/>
+        <w:spacing w:line="276" w:lineRule="auto"/>
+      </w:pPr>
+    </w:p>
+    <w:p>
+      <w:pPr>
+        <w:spacing w:after="0" w:line="285" w:lineRule="atLeast"/>
+      </w:pPr>
+      <w:r>
+        <w:t>The percentage of students who clicked on advertisements ranged from 2.5 percent in Sweden in the “Zebra and Wildebeest Migration” module to </w:t>
+      </w:r>
+      <w:r>
+        <w:t>19.9</w:t>
+      </w:r>
+      <w:bookmarkStart w:id="0" w:name="_GoBack"/>
+      <w:bookmarkEnd w:id="0"/>
+      <w:r>
+        <w:t> percent in Abu Dhabi in the “Mars” module.</w:t>
+      </w:r>
+    </w:p>
+    <w:p>
+      <w:pPr>
+        <w:pStyle w:val="NoSpacing"/>
+        <w:spacing w:line="276" w:lineRule="auto"/>
+      </w:pPr>
+    </w:p>
+    <w:p>
+      <w:pPr>
+        <w:pStyle w:val="NoSpacing"/>
+        <w:spacing w:line="276" w:lineRule="auto"/>
+        <w:rPr>
+          <w:shd w:val="pct15" w:color="auto" w:fill="FFFFFF"/>
+        </w:rPr>
+      </w:pPr>
+      <w:r>
+        <w:rPr>
+          <w:shd w:val="pct15" w:color="auto" w:fill="FFFFFF"/>
+        </w:rPr>
+        <w:t xml:space="preserve">In 13 of the 16 participating education systems, </w:t>
+      </w:r>
+      <w:r>
+        <w:rPr>
+          <w:shd w:val="pct15" w:color="auto" w:fill="FFFFFF"/>
+        </w:rPr>
+        <w:t xml:space="preserve">a higher percentage </w:t>
+      </w:r>
+      <w:r>
+        <w:rPr>
+          <w:shd w:val="pct15" w:color="auto" w:fill="FFFFFF"/>
+        </w:rPr>
+        <w:t xml:space="preserve">of </w:t>
+      </w:r>
+      <w:r>
+        <w:rPr>
+          <w:shd w:val="pct15" w:color="auto" w:fill="FFFFFF"/>
+        </w:rPr>
+        <w:t xml:space="preserve">students clicked on </w:t>
+      </w:r>
+      <w:r>
+        <w:rPr>
+          <w:shd w:val="pct15" w:color="auto" w:fill="FFFFFF"/>
+        </w:rPr>
+        <w:t>t</w:t>
+      </w:r>
+      <w:r>
+        <w:rPr>
+          <w:shd w:val="pct15" w:color="auto" w:fill="FFFFFF"/>
+        </w:rPr>
+        <w:t xml:space="preserve">he </w:t>
+      </w:r>
+      <w:r>
+        <w:rPr>
+          <w:shd w:val="pct15" w:color="auto" w:fill="FFFFFF"/>
+        </w:rPr>
+        <w:t xml:space="preserve">advertisements </w:t>
+      </w:r>
+      <w:r>
+        <w:rPr>
+          <w:shd w:val="pct15" w:color="auto" w:fill="FFFFFF"/>
+        </w:rPr>
+        <w:t xml:space="preserve">in the “Mars” module </w:t>
+      </w:r>
+      <w:r>
+        <w:rPr>
+          <w:shd w:val="pct15" w:color="auto" w:fill="FFFFFF"/>
+        </w:rPr>
+        <w:t>than in the</w:t>
+      </w:r>
+      <w:r>
+        <w:rPr>
+          <w:shd w:val="pct15" w:color="auto" w:fill="FFFFFF"/>
+        </w:rPr>
+        <w:t xml:space="preserve"> o</w:t>
+      </w:r>
+      <w:r>
+        <w:rPr>
+          <w:shd w:val="pct15" w:color="auto" w:fill="FFFFFF"/>
+        </w:rPr>
+        <w:t>ther modules</w:t>
+      </w:r>
+      <w:r>
+        <w:rPr>
+          <w:shd w:val="pct15" w:color="auto" w:fill="FFFFFF"/>
+        </w:rPr>
+        <w:t xml:space="preserve">. </w:t>
+      </w:r>
+      <w:r>
+        <w:rPr>
+          <w:shd w:val="pct15" w:color="auto" w:fill="FFFFFF"/>
+        </w:rPr>
+        <w:t>D</w:t>
+      </w:r>
+      <w:r>
+        <w:rPr>
+          <w:shd w:val="pct15" w:color="auto" w:fill="FFFFFF"/>
+        </w:rPr>
+        <w:t xml:space="preserve">ifferential </w:t>
+      </w:r>
+      <w:r>
+        <w:rPr>
+          <w:shd w:val="pct15" w:color="auto" w:fill="FFFFFF"/>
+        </w:rPr>
+        <w:t xml:space="preserve">advertisement-clicking </w:t>
+      </w:r>
+      <w:r>
+        <w:rPr>
+          <w:shd w:val="pct15" w:color="auto" w:fill="FFFFFF"/>
+        </w:rPr>
+        <w:t>pattern</w:t>
+      </w:r>
+      <w:r>
+        <w:rPr>
+          <w:shd w:val="pct15" w:color="auto" w:fill="FFFFFF"/>
+        </w:rPr>
+        <w:t>s</w:t>
+      </w:r>
+      <w:r>
+        <w:rPr>
+          <w:shd w:val="pct15" w:color="auto" w:fill="FFFFFF"/>
+        </w:rPr>
+        <w:t xml:space="preserve"> </w:t>
+      </w:r>
+      <w:r>
+        <w:rPr>
+          <w:shd w:val="pct15" w:color="auto" w:fill="FFFFFF"/>
+        </w:rPr>
+        <w:t xml:space="preserve">across </w:t>
+      </w:r>
+      <w:r>
+        <w:rPr>
+          <w:shd w:val="pct15" w:color="auto" w:fill="FFFFFF"/>
+        </w:rPr>
+        <w:t>modules may be</w:t>
+      </w:r>
+      <w:r>
+        <w:rPr>
+          <w:shd w:val="pct15" w:color="auto" w:fill="FFFFFF"/>
+        </w:rPr>
+        <w:t xml:space="preserve"> </w:t>
+      </w:r>
+      <w:r>
+        <w:rPr>
+          <w:shd w:val="pct15" w:color="auto" w:fill="FFFFFF"/>
+        </w:rPr>
+        <w:t xml:space="preserve">attributed to </w:t>
+      </w:r>
+      <w:r>
+        <w:rPr>
+          <w:shd w:val="pct15" w:color="auto" w:fill="FFFFFF"/>
+        </w:rPr>
+        <w:t xml:space="preserve">how </w:t>
+      </w:r>
+      <w:r>
+        <w:rPr>
+          <w:shd w:val="pct15" w:color="auto" w:fill="FFFFFF"/>
+        </w:rPr>
+        <w:t>relevan</w:t>
+      </w:r>
+      <w:r>
+        <w:rPr>
+          <w:shd w:val="pct15" w:color="auto" w:fill="FFFFFF"/>
+        </w:rPr>
+        <w:t>t</w:t>
+      </w:r>
+      <w:r>
+        <w:rPr>
+          <w:shd w:val="pct15" w:color="auto" w:fill="FFFFFF"/>
+        </w:rPr>
+        <w:t xml:space="preserve"> the </w:t>
+      </w:r>
+      <w:r>
+        <w:rPr>
+          <w:shd w:val="pct15" w:color="auto" w:fill="FFFFFF"/>
+        </w:rPr>
+        <w:t>advertisements</w:t>
+      </w:r>
+      <w:r>
+        <w:rPr>
+          <w:shd w:val="pct15" w:color="auto" w:fill="FFFFFF"/>
+        </w:rPr>
+        <w:t xml:space="preserve"> </w:t>
+      </w:r>
+      <w:r>
+        <w:rPr>
+          <w:shd w:val="pct15" w:color="auto" w:fill="FFFFFF"/>
+        </w:rPr>
+        <w:t xml:space="preserve">are </w:t>
+      </w:r>
+      <w:r>
+        <w:rPr>
+          <w:shd w:val="pct15" w:color="auto" w:fill="FFFFFF"/>
+        </w:rPr>
+        <w:t xml:space="preserve">to the reading theme of each module. As </w:t>
+      </w:r>
+      <w:r>
+        <w:rPr>
+          <w:shd w:val="pct15" w:color="auto" w:fill="FFFFFF"/>
+        </w:rPr>
+        <w:t xml:space="preserve">a comparison of </w:t>
+      </w:r>
+      <w:r>
+        <w:rPr>
+          <w:shd w:val="pct15" w:color="auto" w:fill="FFFFFF"/>
+        </w:rPr>
+        <w:t xml:space="preserve">the two </w:t>
+      </w:r>
+      <w:r>
+        <w:rPr>
+          <w:shd w:val="pct15" w:color="auto" w:fill="FFFFFF"/>
+        </w:rPr>
+        <w:t xml:space="preserve">released </w:t>
+      </w:r>
+      <w:r>
+        <w:rPr>
+          <w:shd w:val="pct15" w:color="auto" w:fill="FFFFFF"/>
+        </w:rPr>
+        <w:t>modules</w:t>
+      </w:r>
+      <w:r>
+        <w:rPr>
+          <w:shd w:val="pct15" w:color="auto" w:fill="FFFFFF"/>
+        </w:rPr>
+        <w:t xml:space="preserve"> shows</w:t>
+      </w:r>
+      <w:r>
+        <w:rPr>
+          <w:shd w:val="pct15" w:color="auto" w:fill="FFFFFF"/>
+        </w:rPr>
+        <w:t>, the “Mars” module</w:t>
+      </w:r>
+      <w:r>
+        <w:rPr>
+          <w:shd w:val="pct15" w:color="auto" w:fill="FFFFFF"/>
+        </w:rPr>
+        <w:t xml:space="preserve"> advertisements</w:t>
+      </w:r>
+      <w:r>
+        <w:rPr>
+          <w:shd w:val="pct15" w:color="auto" w:fill="FFFFFF"/>
+        </w:rPr>
+        <w:t xml:space="preserve"> are about </w:t>
+      </w:r>
+      <w:r>
+        <w:rPr>
+          <w:shd w:val="pct15" w:color="auto" w:fill="FFFFFF"/>
+        </w:rPr>
+        <w:t xml:space="preserve">"trips to the stars” </w:t>
+      </w:r>
+      <w:r>
+        <w:rPr>
+          <w:shd w:val="pct15" w:color="auto" w:fill="FFFFFF"/>
+        </w:rPr>
+        <w:t xml:space="preserve">and </w:t>
+      </w:r>
+      <w:r>
+        <w:rPr>
+          <w:shd w:val="pct15" w:color="auto" w:fill="FFFFFF"/>
+        </w:rPr>
+        <w:t>“hav</w:t>
+      </w:r>
+      <w:r>
+        <w:rPr>
+          <w:shd w:val="pct15" w:color="auto" w:fill="FFFFFF"/>
+        </w:rPr>
+        <w:t xml:space="preserve">ing </w:t>
+      </w:r>
+      <w:r>
+        <w:rPr>
+          <w:shd w:val="pct15" w:color="auto" w:fill="FFFFFF"/>
+        </w:rPr>
+        <w:t xml:space="preserve">a </w:t>
+      </w:r>
+      <w:r>
+        <w:rPr>
+          <w:shd w:val="pct15" w:color="auto" w:fill="FFFFFF"/>
+        </w:rPr>
+        <w:t>star named after you or your friend</w:t>
+      </w:r>
+      <w:r>
+        <w:rPr>
+          <w:shd w:val="pct15" w:color="auto" w:fill="FFFFFF"/>
+        </w:rPr>
+        <w:t>,</w:t>
+      </w:r>
+      <w:r>
+        <w:rPr>
+          <w:shd w:val="pct15" w:color="auto" w:fill="FFFFFF"/>
+        </w:rPr>
+        <w:t xml:space="preserve">” which </w:t>
+      </w:r>
+      <w:r>
+        <w:rPr>
+          <w:shd w:val="pct15" w:color="auto" w:fill="FFFFFF"/>
+        </w:rPr>
+        <w:t xml:space="preserve">are </w:t>
+      </w:r>
+      <w:r>
+        <w:rPr>
+          <w:shd w:val="pct15" w:color="auto" w:fill="FFFFFF"/>
+        </w:rPr>
+        <w:t xml:space="preserve">highly relevant to the space theme of the module, while the </w:t>
+      </w:r>
+      <w:r>
+        <w:rPr>
+          <w:shd w:val="pct15" w:color="auto" w:fill="FFFFFF"/>
+        </w:rPr>
+        <w:t>advertisements</w:t>
+      </w:r>
+      <w:r>
+        <w:rPr>
+          <w:shd w:val="pct15" w:color="auto" w:fill="FFFFFF"/>
+        </w:rPr>
+        <w:t xml:space="preserve"> in the “Dr.</w:t>
+      </w:r>
+      <w:r>
+        <w:rPr>
+          <w:shd w:val="pct15" w:color="auto" w:fill="FFFFFF"/>
+        </w:rPr>
+        <w:t xml:space="preserve"> </w:t>
+      </w:r>
+      <w:r>
+        <w:rPr>
+          <w:shd w:val="pct15" w:color="auto" w:fill="FFFFFF"/>
+        </w:rPr>
+        <w:t xml:space="preserve">Elizabeth Blackwell” module are about </w:t>
+      </w:r>
+      <w:r>
+        <w:rPr>
+          <w:shd w:val="pct15" w:color="auto" w:fill="FFFFFF"/>
+        </w:rPr>
+        <w:t>“unlimited free calls”</w:t>
+      </w:r>
+      <w:r>
+        <w:rPr>
+          <w:shd w:val="pct15" w:color="auto" w:fill="FFFFFF"/>
+        </w:rPr>
+        <w:t xml:space="preserve"> or “low interest loans</w:t>
+      </w:r>
+      <w:r>
+        <w:rPr>
+          <w:shd w:val="pct15" w:color="auto" w:fill="FFFFFF"/>
+        </w:rPr>
+        <w:t>,</w:t>
+      </w:r>
+      <w:r>
+        <w:rPr>
+          <w:shd w:val="pct15" w:color="auto" w:fill="FFFFFF"/>
+        </w:rPr>
+        <w:t>”</w:t>
+      </w:r>
+      <w:r>
+        <w:rPr>
+          <w:shd w:val="pct15" w:color="auto" w:fill="FFFFFF"/>
+        </w:rPr>
+        <w:t xml:space="preserve"> which are less relevant to the </w:t>
+      </w:r>
+      <w:r>
+        <w:rPr>
+          <w:shd w:val="pct15" w:color="auto" w:fill="FFFFFF"/>
+        </w:rPr>
+        <w:t xml:space="preserve">biographical </w:t>
+      </w:r>
+      <w:r>
+        <w:rPr>
+          <w:shd w:val="pct15" w:color="auto" w:fill="FFFFFF"/>
+        </w:rPr>
+        <w:t>theme of the module.</w:t>
+      </w:r>
+      <w:r>
+        <w:rPr>
+          <w:shd w:val="pct15" w:color="auto" w:fill="FFFFFF"/>
+        </w:rPr>
+        <w:t xml:space="preserve"> (If accepted, these insights will be illustrated by showing examples of the advertisements and released modules.)</w:t>
+      </w:r>
+    </w:p>
+    <w:p>
+      <w:pPr>
+        <w:pStyle w:val="NoSpacing"/>
+        <w:spacing w:line="276" w:lineRule="auto"/>
+      </w:pPr>
+    </w:p>
+    <w:p>
+      <w:pPr>
+        <w:pStyle w:val="NoSpacing"/>
+        <w:spacing w:line="276" w:lineRule="auto"/>
         <w:rPr>
           <w:rStyle w:val="Emphasis"/>
           <w:b/>
         </w:rPr>
-        <w:t xml:space="preserve"> modules?</w:t>
-      </w:r>
-    </w:p>
-    <w:p>
-      <w:pPr>
-        <w:pStyle w:val="NoSpacing"/>
-        <w:spacing w:line="276" w:lineRule="auto"/>
-      </w:pPr>
-      <w:r>
-        <w:rPr>
-          <w:rFonts w:hint="eastAsia"/>
-        </w:rPr>
-        <w:t>[place holder text to explain the plot as it appears on the screen]</w:t>
-      </w:r>
-    </w:p>
-    <w:p>
-      <w:pPr>
-        <w:pStyle w:val="NoSpacing"/>
-        <w:spacing w:line="276" w:lineRule="auto"/>
-      </w:pPr>
-    </w:p>
-    <w:p>
-      <w:pPr>
-        <w:pStyle w:val="NoSpacing"/>
-        <w:spacing w:line="276" w:lineRule="auto"/>
-      </w:pPr>
-      <w:r>
-        <w:rPr>
-          <w:rFonts w:hint="eastAsia"/>
-        </w:rPr>
-        <w:t xml:space="preserve">[basic skeleton of the plot appearing to the right] </w:t>
-      </w:r>
-      <w:r>
-        <w:rPr>
-          <w:rFonts w:hint="eastAsia"/>
-        </w:rPr>
-        <w:t xml:space="preserve">In the plot to your right, you </w:t>
-      </w:r>
-      <w:r>
-        <w:rPr>
-          <w:rFonts w:hint="eastAsia"/>
-        </w:rPr>
-        <w:t>will see</w:t>
-      </w:r>
-      <w:r>
-        <w:rPr>
-          <w:rFonts w:hint="eastAsia"/>
-        </w:rPr>
-        <w:t xml:space="preserve"> the </w:t>
-      </w:r>
-      <w:r>
-        <w:rPr>
-          <w:rFonts w:hint="eastAsia"/>
-        </w:rPr>
-        <w:t>range</w:t>
-      </w:r>
-      <w:r>
-        <w:rPr>
-          <w:rFonts w:hint="eastAsia"/>
-        </w:rPr>
-        <w:t xml:space="preserve"> of </w:t>
-      </w:r>
-      <w:r>
-        <w:rPr>
-          <w:rFonts w:hint="eastAsia"/>
-        </w:rPr>
-        <w:t xml:space="preserve">the number of </w:t>
-      </w:r>
-      <w:r>
-        <w:rPr>
-          <w:rFonts w:hint="eastAsia"/>
-        </w:rPr>
-        <w:t>ad-clicks</w:t>
-      </w:r>
-      <w:r>
-        <w:rPr>
-          <w:rFonts w:hint="eastAsia"/>
-        </w:rPr>
-        <w:t xml:space="preserve"> </w:t>
-      </w:r>
-      <w:r>
-        <w:rPr>
-          <w:rFonts w:hint="eastAsia"/>
-        </w:rPr>
-        <w:t xml:space="preserve">from </w:t>
-      </w:r>
-      <w:r>
-        <w:rPr>
-          <w:rFonts w:hint="eastAsia"/>
-        </w:rPr>
-        <w:t xml:space="preserve">students in each education system and module. </w:t>
-      </w:r>
-    </w:p>
-    <w:p>
-      <w:pPr>
-        <w:pStyle w:val="NoSpacing"/>
-        <w:spacing w:line="276" w:lineRule="auto"/>
-      </w:pPr>
-    </w:p>
-    <w:p>
-      <w:pPr>
-        <w:pStyle w:val="NoSpacing"/>
-        <w:spacing w:line="276" w:lineRule="auto"/>
-      </w:pPr>
-      <w:r>
-        <w:rPr>
-          <w:rFonts w:hint="eastAsia"/>
-        </w:rPr>
-        <w:t xml:space="preserve">[show dots and animation] </w:t>
-      </w:r>
-      <w:r>
-        <w:rPr>
-          <w:rFonts w:hint="eastAsia"/>
-        </w:rPr>
-        <w:t>The dot</w:t>
-      </w:r>
-      <w:r>
-        <w:rPr>
-          <w:rFonts w:hint="eastAsia"/>
-        </w:rPr>
-        <w:t>s</w:t>
-      </w:r>
-      <w:r>
-        <w:rPr>
-          <w:rFonts w:hint="eastAsia"/>
-        </w:rPr>
-        <w:t xml:space="preserve"> on the left </w:t>
-      </w:r>
-      <w:r>
-        <w:rPr>
-          <w:rFonts w:hint="eastAsia"/>
-        </w:rPr>
-        <w:t>are</w:t>
-      </w:r>
-      <w:r>
-        <w:rPr>
-          <w:rFonts w:hint="eastAsia"/>
-        </w:rPr>
-        <w:t xml:space="preserve"> the </w:t>
-      </w:r>
-      <w:r>
-        <w:t>minimum</w:t>
-      </w:r>
-      <w:r>
-        <w:rPr>
-          <w:rFonts w:hint="eastAsia"/>
-        </w:rPr>
-        <w:t xml:space="preserve"> number of ad-clicks</w:t>
-      </w:r>
-      <w:r>
-        <w:rPr>
-          <w:rFonts w:hint="eastAsia"/>
-        </w:rPr>
-        <w:t xml:space="preserve"> and the dots on the right is the </w:t>
-      </w:r>
-      <w:r>
-        <w:t>maximum</w:t>
-      </w:r>
-      <w:r>
-        <w:rPr>
-          <w:rFonts w:hint="eastAsia"/>
-        </w:rPr>
-        <w:t xml:space="preserve">. </w:t>
-      </w:r>
-      <w:r>
-        <w:t>In</w:t>
-      </w:r>
-      <w:r>
-        <w:t xml:space="preserve"> </w:t>
-      </w:r>
-      <w:r>
-        <w:t xml:space="preserve">each module, </w:t>
-      </w:r>
-      <w:r>
-        <w:rPr>
-          <w:rFonts w:hint="eastAsia"/>
-        </w:rPr>
-        <w:t>a</w:t>
-      </w:r>
-      <w:r>
-        <w:t>n</w:t>
-      </w:r>
-      <w:r>
-        <w:rPr>
-          <w:rFonts w:hint="eastAsia"/>
-        </w:rPr>
-        <w:t xml:space="preserve"> </w:t>
-      </w:r>
-      <w:r>
-        <w:rPr>
-          <w:rFonts w:hint="eastAsia"/>
-        </w:rPr>
-        <w:t xml:space="preserve">ePIRLS participating </w:t>
-      </w:r>
-      <w:r>
-        <w:t>student</w:t>
-      </w:r>
-      <w:r>
-        <w:t xml:space="preserve"> click</w:t>
-      </w:r>
-      <w:r>
-        <w:t>ed</w:t>
-      </w:r>
-      <w:r>
-        <w:t xml:space="preserve"> on </w:t>
-      </w:r>
-      <w:r>
-        <w:t>advertisements</w:t>
-      </w:r>
-      <w:r>
-        <w:t xml:space="preserve"> </w:t>
-      </w:r>
-      <w:r>
-        <w:t>as few as zero times and as many as</w:t>
-      </w:r>
-      <w:r>
-        <w:t xml:space="preserve"> 604 times</w:t>
-      </w:r>
-      <w:r>
-        <w:t>.</w:t>
-      </w:r>
-    </w:p>
-    <w:p>
-      <w:pPr>
-        <w:pStyle w:val="NoSpacing"/>
-        <w:spacing w:line="276" w:lineRule="auto"/>
-      </w:pPr>
-    </w:p>
-    <w:p>
-      <w:pPr>
-        <w:pStyle w:val="NoSpacing"/>
-        <w:spacing w:line="276" w:lineRule="auto"/>
-      </w:pPr>
-      <w:r>
-        <w:lastRenderedPageBreak/>
-        <w:t xml:space="preserve">[show annotation] </w:t>
-      </w:r>
-      <w:r>
-        <w:t>L</w:t>
-      </w:r>
-      <w:r>
-        <w:rPr>
-          <w:rFonts w:hint="eastAsia"/>
-        </w:rPr>
-        <w:t xml:space="preserve">ook at </w:t>
-      </w:r>
-      <w:r>
-        <w:rPr>
-          <w:rFonts w:hint="eastAsia"/>
-        </w:rPr>
-        <w:t xml:space="preserve">that </w:t>
-      </w:r>
-      <w:r>
-        <w:t>outlier student in Chinese Taipei who clicked the ad in the “Rainfore</w:t>
-      </w:r>
-      <w:r>
-        <w:t xml:space="preserve">sts” module more than 600 </w:t>
-      </w:r>
-      <w:proofErr w:type="gramStart"/>
-      <w:r>
-        <w:t>times!</w:t>
-      </w:r>
-      <w:r>
-        <w:t>.</w:t>
-      </w:r>
-      <w:proofErr w:type="gramEnd"/>
-      <w:r>
-        <w:t xml:space="preserve"> </w:t>
-      </w:r>
-      <w:bookmarkStart w:id="0" w:name="_GoBack"/>
-      <w:bookmarkEnd w:id="0"/>
-    </w:p>
-    <w:p>
-      <w:pPr>
-        <w:pStyle w:val="NoSpacing"/>
-        <w:spacing w:line="276" w:lineRule="auto"/>
-      </w:pPr>
-    </w:p>
-    <w:p>
-      <w:pPr>
-        <w:pStyle w:val="NoSpacing"/>
-        <w:spacing w:line="276" w:lineRule="auto"/>
-      </w:pPr>
-      <w:r>
-        <w:rPr>
-          <w:rFonts w:hint="eastAsia"/>
-        </w:rPr>
-        <w:t>[change to the percentage plot, animation]</w:t>
-      </w:r>
-    </w:p>
-    <w:p>
-      <w:pPr>
-        <w:spacing w:after="0" w:line="285" w:lineRule="atLeast"/>
-      </w:pPr>
-      <w:r>
-        <w:t>We can also view it in percentage terms. Each bar to the right represents the percentage of students who clicked on ads (regardless of how many times they have clicked) in each module </w:t>
-      </w:r>
-      <w:proofErr w:type="gramStart"/>
-      <w:r>
-        <w:t>in a given</w:t>
-      </w:r>
-      <w:proofErr w:type="gramEnd"/>
-      <w:r>
-        <w:t> education system.</w:t>
-      </w:r>
-    </w:p>
-    <w:p>
-      <w:pPr>
-        <w:pStyle w:val="NoSpacing"/>
-        <w:spacing w:line="276" w:lineRule="auto"/>
-      </w:pPr>
-    </w:p>
-    <w:p>
-      <w:pPr>
-        <w:spacing w:after="0" w:line="285" w:lineRule="atLeast"/>
-      </w:pPr>
-      <w:r>
-        <w:t>The percentage of students who clicked on advertisements ranged from 2.5 percent in Sweden in the “Zebra and Wildebeest Migration” module to 20.0 percent in Abu Dhabi in the “Mars” module.</w:t>
-      </w:r>
-    </w:p>
-    <w:p>
-      <w:pPr>
-        <w:pStyle w:val="NoSpacing"/>
-        <w:spacing w:line="276" w:lineRule="auto"/>
-      </w:pPr>
-    </w:p>
-    <w:p>
-      <w:pPr>
-        <w:pStyle w:val="NoSpacing"/>
-        <w:spacing w:line="276" w:lineRule="auto"/>
-        <w:rPr>
-          <w:shd w:val="pct15" w:color="auto" w:fill="FFFFFF"/>
-        </w:rPr>
-      </w:pPr>
-      <w:r>
-        <w:rPr>
-          <w:shd w:val="pct15" w:color="auto" w:fill="FFFFFF"/>
-        </w:rPr>
-        <w:t xml:space="preserve">In 13 of the 16 participating education systems, </w:t>
-      </w:r>
-      <w:r>
-        <w:rPr>
-          <w:shd w:val="pct15" w:color="auto" w:fill="FFFFFF"/>
-        </w:rPr>
-        <w:t xml:space="preserve">a higher percentage </w:t>
-      </w:r>
-      <w:r>
-        <w:rPr>
-          <w:shd w:val="pct15" w:color="auto" w:fill="FFFFFF"/>
-        </w:rPr>
-        <w:t xml:space="preserve">of </w:t>
-      </w:r>
-      <w:r>
-        <w:rPr>
-          <w:shd w:val="pct15" w:color="auto" w:fill="FFFFFF"/>
-        </w:rPr>
-        <w:t xml:space="preserve">students clicked on </w:t>
-      </w:r>
-      <w:r>
-        <w:rPr>
-          <w:shd w:val="pct15" w:color="auto" w:fill="FFFFFF"/>
-        </w:rPr>
-        <w:t>t</w:t>
-      </w:r>
-      <w:r>
-        <w:rPr>
-          <w:shd w:val="pct15" w:color="auto" w:fill="FFFFFF"/>
-        </w:rPr>
-        <w:t xml:space="preserve">he </w:t>
-      </w:r>
-      <w:r>
-        <w:rPr>
-          <w:shd w:val="pct15" w:color="auto" w:fill="FFFFFF"/>
-        </w:rPr>
-        <w:t xml:space="preserve">advertisements </w:t>
-      </w:r>
-      <w:r>
-        <w:rPr>
-          <w:shd w:val="pct15" w:color="auto" w:fill="FFFFFF"/>
-        </w:rPr>
-        <w:t xml:space="preserve">in the “Mars” module </w:t>
-      </w:r>
-      <w:r>
-        <w:rPr>
-          <w:shd w:val="pct15" w:color="auto" w:fill="FFFFFF"/>
-        </w:rPr>
-        <w:t>than in the</w:t>
-      </w:r>
-      <w:r>
-        <w:rPr>
-          <w:shd w:val="pct15" w:color="auto" w:fill="FFFFFF"/>
-        </w:rPr>
-        <w:t xml:space="preserve"> o</w:t>
-      </w:r>
-      <w:r>
-        <w:rPr>
-          <w:shd w:val="pct15" w:color="auto" w:fill="FFFFFF"/>
-        </w:rPr>
-        <w:t>ther modules</w:t>
-      </w:r>
-      <w:r>
-        <w:rPr>
-          <w:shd w:val="pct15" w:color="auto" w:fill="FFFFFF"/>
-        </w:rPr>
-        <w:t xml:space="preserve">. </w:t>
-      </w:r>
-      <w:r>
-        <w:rPr>
-          <w:shd w:val="pct15" w:color="auto" w:fill="FFFFFF"/>
-        </w:rPr>
-        <w:t>D</w:t>
-      </w:r>
-      <w:r>
-        <w:rPr>
-          <w:shd w:val="pct15" w:color="auto" w:fill="FFFFFF"/>
-        </w:rPr>
-        <w:t xml:space="preserve">ifferential </w:t>
-      </w:r>
-      <w:r>
-        <w:rPr>
-          <w:shd w:val="pct15" w:color="auto" w:fill="FFFFFF"/>
-        </w:rPr>
-        <w:t xml:space="preserve">advertisement-clicking </w:t>
-      </w:r>
-      <w:r>
-        <w:rPr>
-          <w:shd w:val="pct15" w:color="auto" w:fill="FFFFFF"/>
-        </w:rPr>
-        <w:t>pattern</w:t>
-      </w:r>
-      <w:r>
-        <w:rPr>
-          <w:shd w:val="pct15" w:color="auto" w:fill="FFFFFF"/>
-        </w:rPr>
-        <w:t>s</w:t>
-      </w:r>
-      <w:r>
-        <w:rPr>
-          <w:shd w:val="pct15" w:color="auto" w:fill="FFFFFF"/>
-        </w:rPr>
-        <w:t xml:space="preserve"> </w:t>
-      </w:r>
-      <w:r>
-        <w:rPr>
-          <w:shd w:val="pct15" w:color="auto" w:fill="FFFFFF"/>
-        </w:rPr>
-        <w:t xml:space="preserve">across </w:t>
-      </w:r>
-      <w:r>
-        <w:rPr>
-          <w:shd w:val="pct15" w:color="auto" w:fill="FFFFFF"/>
-        </w:rPr>
-        <w:t>modules may be</w:t>
-      </w:r>
-      <w:r>
-        <w:rPr>
-          <w:shd w:val="pct15" w:color="auto" w:fill="FFFFFF"/>
-        </w:rPr>
-        <w:t xml:space="preserve"> </w:t>
-      </w:r>
-      <w:r>
-        <w:rPr>
-          <w:shd w:val="pct15" w:color="auto" w:fill="FFFFFF"/>
-        </w:rPr>
-        <w:t xml:space="preserve">attributed to </w:t>
-      </w:r>
-      <w:r>
-        <w:rPr>
-          <w:shd w:val="pct15" w:color="auto" w:fill="FFFFFF"/>
-        </w:rPr>
-        <w:t xml:space="preserve">how </w:t>
-      </w:r>
-      <w:r>
-        <w:rPr>
-          <w:shd w:val="pct15" w:color="auto" w:fill="FFFFFF"/>
-        </w:rPr>
-        <w:t>relevan</w:t>
-      </w:r>
-      <w:r>
-        <w:rPr>
-          <w:shd w:val="pct15" w:color="auto" w:fill="FFFFFF"/>
-        </w:rPr>
-        <w:t>t</w:t>
-      </w:r>
-      <w:r>
-        <w:rPr>
-          <w:shd w:val="pct15" w:color="auto" w:fill="FFFFFF"/>
-        </w:rPr>
-        <w:t xml:space="preserve"> the </w:t>
-      </w:r>
-      <w:r>
-        <w:rPr>
-          <w:shd w:val="pct15" w:color="auto" w:fill="FFFFFF"/>
-        </w:rPr>
-        <w:t>advertisements</w:t>
-      </w:r>
-      <w:r>
-        <w:rPr>
-          <w:shd w:val="pct15" w:color="auto" w:fill="FFFFFF"/>
-        </w:rPr>
-        <w:t xml:space="preserve"> </w:t>
-      </w:r>
-      <w:r>
-        <w:rPr>
-          <w:shd w:val="pct15" w:color="auto" w:fill="FFFFFF"/>
-        </w:rPr>
-        <w:t xml:space="preserve">are </w:t>
-      </w:r>
-      <w:r>
-        <w:rPr>
-          <w:shd w:val="pct15" w:color="auto" w:fill="FFFFFF"/>
-        </w:rPr>
-        <w:t xml:space="preserve">to the reading theme of each module. As </w:t>
-      </w:r>
-      <w:r>
-        <w:rPr>
-          <w:shd w:val="pct15" w:color="auto" w:fill="FFFFFF"/>
-        </w:rPr>
-        <w:t xml:space="preserve">a comparison of </w:t>
-      </w:r>
-      <w:r>
-        <w:rPr>
-          <w:shd w:val="pct15" w:color="auto" w:fill="FFFFFF"/>
-        </w:rPr>
-        <w:t xml:space="preserve">the two </w:t>
-      </w:r>
-      <w:r>
-        <w:rPr>
-          <w:shd w:val="pct15" w:color="auto" w:fill="FFFFFF"/>
-        </w:rPr>
-        <w:t xml:space="preserve">released </w:t>
-      </w:r>
-      <w:r>
-        <w:rPr>
-          <w:shd w:val="pct15" w:color="auto" w:fill="FFFFFF"/>
-        </w:rPr>
-        <w:t>modules</w:t>
-      </w:r>
-      <w:r>
-        <w:rPr>
-          <w:shd w:val="pct15" w:color="auto" w:fill="FFFFFF"/>
-        </w:rPr>
-        <w:t xml:space="preserve"> shows</w:t>
-      </w:r>
-      <w:r>
-        <w:rPr>
-          <w:shd w:val="pct15" w:color="auto" w:fill="FFFFFF"/>
-        </w:rPr>
-        <w:t>, the “Mars” module</w:t>
-      </w:r>
-      <w:r>
-        <w:rPr>
-          <w:shd w:val="pct15" w:color="auto" w:fill="FFFFFF"/>
-        </w:rPr>
-        <w:t xml:space="preserve"> advertisements</w:t>
-      </w:r>
-      <w:r>
-        <w:rPr>
-          <w:shd w:val="pct15" w:color="auto" w:fill="FFFFFF"/>
-        </w:rPr>
-        <w:t xml:space="preserve"> are about </w:t>
-      </w:r>
-      <w:r>
-        <w:rPr>
-          <w:shd w:val="pct15" w:color="auto" w:fill="FFFFFF"/>
-        </w:rPr>
-        <w:t xml:space="preserve">"trips to the stars” </w:t>
-      </w:r>
-      <w:r>
-        <w:rPr>
-          <w:shd w:val="pct15" w:color="auto" w:fill="FFFFFF"/>
-        </w:rPr>
-        <w:t xml:space="preserve">and </w:t>
-      </w:r>
-      <w:r>
-        <w:rPr>
-          <w:shd w:val="pct15" w:color="auto" w:fill="FFFFFF"/>
-        </w:rPr>
-        <w:t>“hav</w:t>
-      </w:r>
-      <w:r>
-        <w:rPr>
-          <w:shd w:val="pct15" w:color="auto" w:fill="FFFFFF"/>
-        </w:rPr>
-        <w:t xml:space="preserve">ing </w:t>
-      </w:r>
-      <w:r>
-        <w:rPr>
-          <w:shd w:val="pct15" w:color="auto" w:fill="FFFFFF"/>
-        </w:rPr>
-        <w:t xml:space="preserve">a </w:t>
-      </w:r>
-      <w:r>
-        <w:rPr>
-          <w:shd w:val="pct15" w:color="auto" w:fill="FFFFFF"/>
-        </w:rPr>
-        <w:t>star named after you or your friend</w:t>
-      </w:r>
-      <w:r>
-        <w:rPr>
-          <w:shd w:val="pct15" w:color="auto" w:fill="FFFFFF"/>
-        </w:rPr>
-        <w:t>,</w:t>
-      </w:r>
-      <w:r>
-        <w:rPr>
-          <w:shd w:val="pct15" w:color="auto" w:fill="FFFFFF"/>
-        </w:rPr>
-        <w:t xml:space="preserve">” which </w:t>
-      </w:r>
-      <w:r>
-        <w:rPr>
-          <w:shd w:val="pct15" w:color="auto" w:fill="FFFFFF"/>
-        </w:rPr>
-        <w:t xml:space="preserve">are </w:t>
-      </w:r>
-      <w:r>
-        <w:rPr>
-          <w:shd w:val="pct15" w:color="auto" w:fill="FFFFFF"/>
-        </w:rPr>
-        <w:t xml:space="preserve">highly relevant to the space theme of the module, while the </w:t>
-      </w:r>
-      <w:r>
-        <w:rPr>
-          <w:shd w:val="pct15" w:color="auto" w:fill="FFFFFF"/>
-        </w:rPr>
-        <w:t>advertisements</w:t>
-      </w:r>
-      <w:r>
-        <w:rPr>
-          <w:shd w:val="pct15" w:color="auto" w:fill="FFFFFF"/>
-        </w:rPr>
-        <w:t xml:space="preserve"> in the “Dr.</w:t>
-      </w:r>
-      <w:r>
-        <w:rPr>
-          <w:shd w:val="pct15" w:color="auto" w:fill="FFFFFF"/>
-        </w:rPr>
-        <w:t xml:space="preserve"> </w:t>
-      </w:r>
-      <w:r>
-        <w:rPr>
-          <w:shd w:val="pct15" w:color="auto" w:fill="FFFFFF"/>
-        </w:rPr>
-        <w:t xml:space="preserve">Elizabeth Blackwell” module are about </w:t>
-      </w:r>
-      <w:r>
-        <w:rPr>
-          <w:shd w:val="pct15" w:color="auto" w:fill="FFFFFF"/>
-        </w:rPr>
-        <w:t>“unlimited free calls”</w:t>
-      </w:r>
-      <w:r>
-        <w:rPr>
-          <w:shd w:val="pct15" w:color="auto" w:fill="FFFFFF"/>
-        </w:rPr>
-        <w:t xml:space="preserve"> or “low interest loans</w:t>
-      </w:r>
-      <w:r>
-        <w:rPr>
-          <w:shd w:val="pct15" w:color="auto" w:fill="FFFFFF"/>
-        </w:rPr>
-        <w:t>,</w:t>
-      </w:r>
-      <w:r>
-        <w:rPr>
-          <w:shd w:val="pct15" w:color="auto" w:fill="FFFFFF"/>
-        </w:rPr>
-        <w:t>”</w:t>
-      </w:r>
-      <w:r>
-        <w:rPr>
-          <w:shd w:val="pct15" w:color="auto" w:fill="FFFFFF"/>
-        </w:rPr>
-        <w:t xml:space="preserve"> which are less relevant to the </w:t>
-      </w:r>
-      <w:r>
-        <w:rPr>
-          <w:shd w:val="pct15" w:color="auto" w:fill="FFFFFF"/>
-        </w:rPr>
-        <w:t xml:space="preserve">biographical </w:t>
-      </w:r>
-      <w:r>
-        <w:rPr>
-          <w:shd w:val="pct15" w:color="auto" w:fill="FFFFFF"/>
-        </w:rPr>
-        <w:t>theme of the module.</w:t>
-      </w:r>
-      <w:r>
-        <w:rPr>
-          <w:shd w:val="pct15" w:color="auto" w:fill="FFFFFF"/>
-        </w:rPr>
-        <w:t xml:space="preserve"> (If accepted, these insights will be illustrated by showing examples of the advertisements and released modules.)</w:t>
-      </w:r>
-    </w:p>
-    <w:p>
-      <w:pPr>
-        <w:pStyle w:val="NoSpacing"/>
-        <w:spacing w:line="276" w:lineRule="auto"/>
-      </w:pPr>
-    </w:p>
-    <w:p>
-      <w:pPr>
-        <w:pStyle w:val="NoSpacing"/>
-        <w:spacing w:line="276" w:lineRule="auto"/>
+      </w:pPr>
+      <w:r>
         <w:rPr>
           <w:rStyle w:val="Emphasis"/>
           <w:b/>
         </w:rPr>
-      </w:pPr>
+        <w:t xml:space="preserve">RQ2: </w:t>
+      </w:r>
       <w:r>
         <w:rPr>
           <w:rStyle w:val="Emphasis"/>
           <w:b/>
         </w:rPr>
-        <w:t xml:space="preserve">RQ2: </w:t>
+        <w:t xml:space="preserve">What percentage of students clicked on </w:t>
       </w:r>
       <w:r>
         <w:rPr>
           <w:rStyle w:val="Emphasis"/>
           <w:b/>
         </w:rPr>
-        <w:t xml:space="preserve">What percentage of students clicked on </w:t>
+        <w:t>advertisements</w:t>
       </w:r>
       <w:r>
         <w:rPr>
           <w:rStyle w:val="Emphasis"/>
           <w:b/>
         </w:rPr>
-        <w:t>advertisements</w:t>
+        <w:t xml:space="preserve"> </w:t>
       </w:r>
       <w:r>
         <w:rPr>
           <w:rStyle w:val="Emphasis"/>
           <w:b/>
         </w:rPr>
-        <w:t xml:space="preserve"> </w:t>
+        <w:t>at least once</w:t>
       </w:r>
       <w:r>
         <w:rPr>
           <w:rStyle w:val="Emphasis"/>
           <w:b/>
         </w:rPr>
-        <w:t>at least once</w:t>
+        <w:t xml:space="preserve"> </w:t>
       </w:r>
       <w:r>
         <w:rPr>
           <w:rStyle w:val="Emphasis"/>
           <w:b/>
         </w:rPr>
-        <w:t xml:space="preserve"> </w:t>
-      </w:r>
-      <w:r>
+        <w:t>in the assessment?</w:t>
+      </w:r>
+    </w:p>
+    <w:p>
+      <w:pPr>
+        <w:pStyle w:val="NoSpacing"/>
+        <w:spacing w:line="276" w:lineRule="auto"/>
+      </w:pPr>
+      <w:r>
+        <w:t xml:space="preserve">Remember </w:t>
+      </w:r>
+      <w:r>
+        <w:t>that each student</w:t>
+      </w:r>
+      <w:r>
+        <w:t xml:space="preserve"> was randomly assigne</w:t>
+      </w:r>
+      <w:r>
+        <w:t>d two modules? T</w:t>
+      </w:r>
+      <w:r>
+        <w:t xml:space="preserve">hroughout the </w:t>
+      </w:r>
+      <w:r>
+        <w:t>assessment</w:t>
+      </w:r>
+      <w:r>
+        <w:t xml:space="preserve">, </w:t>
+      </w:r>
+      <w:r>
+        <w:t>t</w:t>
+      </w:r>
+      <w:r>
+        <w:t xml:space="preserve">he percentage of </w:t>
+      </w:r>
+      <w:r>
+        <w:t>students</w:t>
+      </w:r>
+      <w:r>
+        <w:t xml:space="preserve"> who clicked on </w:t>
+      </w:r>
+      <w:r>
+        <w:t>advertisements</w:t>
+      </w:r>
+      <w:r>
+        <w:t xml:space="preserve"> </w:t>
+      </w:r>
+      <w:r>
+        <w:t xml:space="preserve">at least </w:t>
+      </w:r>
+      <w:r>
+        <w:t>once</w:t>
+      </w:r>
+      <w:r>
+        <w:t xml:space="preserve"> </w:t>
+      </w:r>
+      <w:r>
+        <w:t xml:space="preserve">ranged from 6.7 </w:t>
+      </w:r>
+      <w:r>
+        <w:t xml:space="preserve">percent </w:t>
+      </w:r>
+      <w:r>
+        <w:t>in Sweden to 27.7</w:t>
+      </w:r>
+      <w:r>
+        <w:t xml:space="preserve"> percent in Chinese Taipei. In the United States, 13.1 percent of students clicked on </w:t>
+      </w:r>
+      <w:r>
+        <w:t>advertisements</w:t>
+      </w:r>
+      <w:r>
+        <w:t xml:space="preserve"> </w:t>
+      </w:r>
+      <w:r>
+        <w:t>at least once</w:t>
+      </w:r>
+      <w:r>
+        <w:t>.</w:t>
+      </w:r>
+    </w:p>
+    <w:p>
+      <w:pPr>
+        <w:pStyle w:val="NoSpacing"/>
+        <w:spacing w:line="276" w:lineRule="auto"/>
+      </w:pPr>
+    </w:p>
+    <w:p>
+      <w:pPr>
+        <w:pStyle w:val="NoSpacing"/>
+        <w:spacing w:line="276" w:lineRule="auto"/>
+      </w:pPr>
+      <w:r>
+        <w:t>To break it down by gender, the percentage of boys who clicked on advertisement ranged from 8.3 percent in Sweden to 35.7 percent in Chinese Taipei, and the percentage of girls who clicked on advertisements ranged from 5.1 percent in Sweden to 19.1 percent in Chinese Taipei. Across all education systems, the percentage of boys who clicked on advertisement was significantly higher than the percentage of girls.</w:t>
+      </w:r>
+    </w:p>
+    <w:p>
+      <w:pPr>
+        <w:pStyle w:val="NoSpacing"/>
+        <w:spacing w:line="276" w:lineRule="auto"/>
+      </w:pPr>
+    </w:p>
+    <w:p>
+      <w:pPr>
+        <w:pStyle w:val="NoSpacing"/>
+        <w:spacing w:line="276" w:lineRule="auto"/>
         <w:rPr>
           <w:rStyle w:val="Emphasis"/>
           <w:b/>
         </w:rPr>
-        <w:t>in the assessment?</w:t>
-      </w:r>
-    </w:p>
-    <w:p>
-      <w:pPr>
-        <w:pStyle w:val="NoSpacing"/>
-        <w:spacing w:line="276" w:lineRule="auto"/>
-      </w:pPr>
-      <w:r>
-        <w:t xml:space="preserve">Remember </w:t>
-      </w:r>
-      <w:r>
-        <w:t>that each student</w:t>
-      </w:r>
-      <w:r>
-        <w:t xml:space="preserve"> was randomly assigne</w:t>
-      </w:r>
-      <w:r>
-        <w:t>d two modules? T</w:t>
-      </w:r>
-      <w:r>
-        <w:t xml:space="preserve">hroughout the </w:t>
-      </w:r>
-      <w:r>
-        <w:t>assessment</w:t>
-      </w:r>
-      <w:r>
-        <w:t xml:space="preserve">, </w:t>
-      </w:r>
-      <w:r>
-        <w:t>t</w:t>
-      </w:r>
-      <w:r>
-        <w:t xml:space="preserve">he percentage of </w:t>
-      </w:r>
-      <w:r>
-        <w:t>students</w:t>
-      </w:r>
-      <w:r>
-        <w:t xml:space="preserve"> who clicked on </w:t>
-      </w:r>
-      <w:r>
-        <w:t>advertisements</w:t>
-      </w:r>
-      <w:r>
-        <w:t xml:space="preserve"> </w:t>
-      </w:r>
-      <w:r>
-        <w:t xml:space="preserve">at least </w:t>
-      </w:r>
-      <w:r>
-        <w:t>once</w:t>
-      </w:r>
-      <w:r>
-        <w:t xml:space="preserve"> </w:t>
-      </w:r>
-      <w:r>
-        <w:t xml:space="preserve">ranged from 6.7 </w:t>
-      </w:r>
-      <w:r>
-        <w:t xml:space="preserve">percent </w:t>
-      </w:r>
-      <w:r>
-        <w:t>in Sweden to 27.7</w:t>
-      </w:r>
-      <w:r>
-        <w:t xml:space="preserve"> percent in Chinese Taipei. In the United States, 13.1 percent of students clicked on </w:t>
-      </w:r>
-      <w:r>
-        <w:t>advertisements</w:t>
-      </w:r>
-      <w:r>
-        <w:t xml:space="preserve"> </w:t>
-      </w:r>
-      <w:r>
-        <w:t>at least once</w:t>
-      </w:r>
-      <w:r>
-        <w:t>.</w:t>
-      </w:r>
-    </w:p>
-    <w:p>
-      <w:pPr>
-        <w:pStyle w:val="NoSpacing"/>
-        <w:spacing w:line="276" w:lineRule="auto"/>
-      </w:pPr>
-    </w:p>
-    <w:p>
-      <w:pPr>
-        <w:pStyle w:val="NoSpacing"/>
-        <w:spacing w:line="276" w:lineRule="auto"/>
-      </w:pPr>
-      <w:r>
-        <w:t>To break it down by gender, the percentage of boys who clicked on advertisement ranged from 8.3 percent in Sweden to 35.7 percent in Chinese Taipei, and the percentage of girls who clicked on advertisements ranged from 5.1 percent in Sweden to 19.1 percent in Chinese Taipei. Across all education systems, the percentage of boys who clicked on advertisement was significantly higher than the percentage of girls.</w:t>
-      </w:r>
-    </w:p>
-    <w:p>
-      <w:pPr>
-        <w:pStyle w:val="NoSpacing"/>
-        <w:spacing w:line="276" w:lineRule="auto"/>
-      </w:pPr>
-    </w:p>
-    <w:p>
-      <w:pPr>
-        <w:pStyle w:val="NoSpacing"/>
-        <w:spacing w:line="276" w:lineRule="auto"/>
+      </w:pPr>
+      <w:r>
         <w:rPr>
           <w:rStyle w:val="Emphasis"/>
           <w:b/>
         </w:rPr>
-      </w:pPr>
+        <w:t>RQ</w:t>
+      </w:r>
       <w:r>
         <w:rPr>
           <w:rStyle w:val="Emphasis"/>
           <w:b/>
         </w:rPr>
-        <w:t>RQ</w:t>
+        <w:t>3</w:t>
       </w:r>
       <w:r>
         <w:rPr>
           <w:rStyle w:val="Emphasis"/>
           <w:b/>
         </w:rPr>
-        <w:t>3</w:t>
+        <w:t>:</w:t>
       </w:r>
       <w:r>
         <w:rPr>
           <w:rStyle w:val="Emphasis"/>
           <w:b/>
         </w:rPr>
-        <w:t>:</w:t>
+        <w:t xml:space="preserve"> </w:t>
       </w:r>
       <w:r>
         <w:rPr>
           <w:rStyle w:val="Emphasis"/>
           <w:b/>
         </w:rPr>
-        <w:t xml:space="preserve"> </w:t>
+        <w:t xml:space="preserve">How are students’ </w:t>
       </w:r>
       <w:r>
         <w:rPr>
           <w:rStyle w:val="Emphasis"/>
           <w:b/>
         </w:rPr>
-        <w:t xml:space="preserve">How are students’ </w:t>
+        <w:t>advertisement-clicking</w:t>
+      </w:r>
+      <w:r>
+        <w:t xml:space="preserve"> </w:t>
       </w:r>
       <w:r>
         <w:rPr>
           <w:rStyle w:val="Emphasis"/>
           <w:b/>
         </w:rPr>
-        <w:t>advertisement-clicking</w:t>
-      </w:r>
-      <w:r>
-        <w:t xml:space="preserve"> </w:t>
+        <w:t xml:space="preserve">patterns associated with their online reading </w:t>
       </w:r>
       <w:r>
         <w:rPr>
           <w:rStyle w:val="Emphasis"/>
           <w:b/>
         </w:rPr>
-        <w:t xml:space="preserve">patterns associated with their online reading </w:t>
+        <w:t>achievement</w:t>
       </w:r>
       <w:r>
         <w:rPr>
           <w:rStyle w:val="Emphasis"/>
           <w:b/>
         </w:rPr>
-        <w:t>achievement</w:t>
-      </w:r>
-      <w:r>
+        <w:t>?</w:t>
+      </w:r>
+    </w:p>
+    <w:p>
+      <w:pPr>
+        <w:pStyle w:val="NoSpacing"/>
+        <w:spacing w:line="276" w:lineRule="auto"/>
+      </w:pPr>
+      <w:r>
+        <w:t>A</w:t>
+      </w:r>
+      <w:r>
+        <w:t xml:space="preserve">cross all participating education systems, on average, </w:t>
+      </w:r>
+      <w:r>
+        <w:t xml:space="preserve">students who </w:t>
+      </w:r>
+      <w:r>
+        <w:t xml:space="preserve">clicked on </w:t>
+      </w:r>
+      <w:r>
+        <w:t>advertisements</w:t>
+      </w:r>
+      <w:r>
+        <w:t xml:space="preserve"> scored </w:t>
+      </w:r>
+      <w:r>
+        <w:t>502.1</w:t>
+      </w:r>
+      <w:r>
+        <w:t xml:space="preserve"> points</w:t>
+      </w:r>
+      <w:r>
+        <w:t xml:space="preserve"> on the ePIRLS assessment</w:t>
+      </w:r>
+      <w:r>
+        <w:t xml:space="preserve"> while students who did</w:t>
+      </w:r>
+      <w:r>
+        <w:t xml:space="preserve"> no</w:t>
+      </w:r>
+      <w:r>
+        <w:t xml:space="preserve">t click on </w:t>
+      </w:r>
+      <w:r>
+        <w:t>advertisements</w:t>
+      </w:r>
+      <w:r>
+        <w:t xml:space="preserve"> scored </w:t>
+      </w:r>
+      <w:r>
+        <w:t>537.5</w:t>
+      </w:r>
+      <w:r>
+        <w:t xml:space="preserve"> </w:t>
+      </w:r>
+      <w:r>
+        <w:t>points.</w:t>
+      </w:r>
+    </w:p>
+    <w:p>
+      <w:pPr>
+        <w:pStyle w:val="NoSpacing"/>
+        <w:spacing w:line="276" w:lineRule="auto"/>
+      </w:pPr>
+    </w:p>
+    <w:p>
+      <w:pPr>
+        <w:pStyle w:val="NoSpacing"/>
+        <w:spacing w:line="276" w:lineRule="auto"/>
+      </w:pPr>
+      <w:r>
+        <w:t>I</w:t>
+      </w:r>
+      <w:r>
+        <w:t xml:space="preserve">n all participating </w:t>
+      </w:r>
+      <w:r>
+        <w:t>education</w:t>
+      </w:r>
+      <w:r>
+        <w:t xml:space="preserve"> systems,</w:t>
+      </w:r>
+      <w:r>
+        <w:t xml:space="preserve"> </w:t>
+      </w:r>
+      <w:r>
+        <w:t>except in Singapore</w:t>
+      </w:r>
+      <w:r>
+        <w:t>,</w:t>
+      </w:r>
+      <w:r>
+        <w:t xml:space="preserve"> </w:t>
+      </w:r>
+      <w:r>
+        <w:t xml:space="preserve">students who clicked on </w:t>
+      </w:r>
+      <w:r>
+        <w:t>advertisements</w:t>
+      </w:r>
+      <w:r>
+        <w:t xml:space="preserve"> score</w:t>
+      </w:r>
+      <w:r>
+        <w:t>d</w:t>
+      </w:r>
+      <w:r>
+        <w:t xml:space="preserve"> significantly lower than their peers who did not click on </w:t>
+      </w:r>
+      <w:r>
+        <w:t>advertisements</w:t>
+      </w:r>
+      <w:r>
+        <w:t>. In Singapore,</w:t>
+      </w:r>
+      <w:r>
+        <w:t xml:space="preserve"> the gap </w:t>
+      </w:r>
+      <w:r>
+        <w:t>was</w:t>
+      </w:r>
+      <w:r>
+        <w:t xml:space="preserve"> </w:t>
+      </w:r>
+      <w:r>
+        <w:t>not significantly different from zero</w:t>
+      </w:r>
+      <w:r>
+        <w:t>.</w:t>
+      </w:r>
+      <w:r>
+        <w:t xml:space="preserve"> The gap favoring students </w:t>
+      </w:r>
+      <w:r>
+        <w:t xml:space="preserve">who did not click on </w:t>
+      </w:r>
+      <w:r>
+        <w:t>advertisements</w:t>
+      </w:r>
+      <w:r>
+        <w:t xml:space="preserve"> </w:t>
+      </w:r>
+      <w:r>
+        <w:lastRenderedPageBreak/>
+        <w:t xml:space="preserve">ranged from </w:t>
+      </w:r>
+      <w:r>
+        <w:t xml:space="preserve">11.4 points in Norway to 89.7 </w:t>
+      </w:r>
+      <w:r>
+        <w:t xml:space="preserve">points </w:t>
+      </w:r>
+      <w:r>
+        <w:t xml:space="preserve">in Abu Dhabi. </w:t>
+      </w:r>
+      <w:r>
+        <w:t xml:space="preserve">In the United States, </w:t>
+      </w:r>
+      <w:r>
+        <w:t xml:space="preserve">the achievement gap </w:t>
+      </w:r>
+      <w:r>
+        <w:t>was</w:t>
+      </w:r>
+      <w:r>
+        <w:t xml:space="preserve"> </w:t>
+      </w:r>
+      <w:r>
+        <w:t xml:space="preserve">20.5 points </w:t>
+      </w:r>
+      <w:r>
+        <w:t>in favor of</w:t>
+      </w:r>
+      <w:r>
+        <w:t xml:space="preserve"> </w:t>
+      </w:r>
+      <w:r>
+        <w:t xml:space="preserve">students who did not click on </w:t>
+      </w:r>
+      <w:r>
+        <w:t>advertisements</w:t>
+      </w:r>
+      <w:r>
+        <w:t>.</w:t>
+      </w:r>
+    </w:p>
+    <w:p>
+      <w:pPr>
+        <w:pStyle w:val="NoSpacing"/>
+        <w:spacing w:line="276" w:lineRule="auto"/>
+      </w:pPr>
+    </w:p>
+    <w:p>
+      <w:pPr>
+        <w:pStyle w:val="NoSpacing"/>
+        <w:spacing w:line="276" w:lineRule="auto"/>
         <w:rPr>
           <w:rStyle w:val="Emphasis"/>
           <w:b/>
         </w:rPr>
-        <w:t>?</w:t>
-      </w:r>
-    </w:p>
-    <w:p>
-      <w:pPr>
-        <w:pStyle w:val="NoSpacing"/>
-        <w:spacing w:line="276" w:lineRule="auto"/>
-      </w:pPr>
-      <w:r>
-        <w:t>A</w:t>
-      </w:r>
-      <w:r>
-        <w:t xml:space="preserve">cross all participating education systems, on average, </w:t>
-      </w:r>
-      <w:r>
-        <w:t xml:space="preserve">students who </w:t>
-      </w:r>
-      <w:r>
-        <w:t xml:space="preserve">clicked on </w:t>
-      </w:r>
-      <w:r>
-        <w:t>advertisements</w:t>
-      </w:r>
-      <w:r>
-        <w:t xml:space="preserve"> scored </w:t>
-      </w:r>
-      <w:r>
-        <w:t>502.1</w:t>
-      </w:r>
-      <w:r>
-        <w:t xml:space="preserve"> points</w:t>
-      </w:r>
-      <w:r>
-        <w:t xml:space="preserve"> on the ePIRLS assessment</w:t>
-      </w:r>
-      <w:r>
-        <w:t xml:space="preserve"> while students who did</w:t>
-      </w:r>
-      <w:r>
-        <w:t xml:space="preserve"> no</w:t>
-      </w:r>
-      <w:r>
-        <w:t xml:space="preserve">t click on </w:t>
-      </w:r>
-      <w:r>
-        <w:t>advertisements</w:t>
-      </w:r>
-      <w:r>
-        <w:t xml:space="preserve"> scored </w:t>
-      </w:r>
-      <w:r>
-        <w:t>537.5</w:t>
-      </w:r>
-      <w:r>
-        <w:t xml:space="preserve"> </w:t>
-      </w:r>
-      <w:r>
-        <w:t>points.</w:t>
-      </w:r>
-    </w:p>
-    <w:p>
-      <w:pPr>
-        <w:pStyle w:val="NoSpacing"/>
-        <w:spacing w:line="276" w:lineRule="auto"/>
-      </w:pPr>
-    </w:p>
-    <w:p>
-      <w:pPr>
-        <w:pStyle w:val="NoSpacing"/>
-        <w:spacing w:line="276" w:lineRule="auto"/>
-      </w:pPr>
-      <w:r>
-        <w:t>I</w:t>
-      </w:r>
-      <w:r>
-        <w:t xml:space="preserve">n all participating </w:t>
-      </w:r>
-      <w:r>
-        <w:t>education</w:t>
-      </w:r>
-      <w:r>
-        <w:t xml:space="preserve"> systems,</w:t>
-      </w:r>
-      <w:r>
-        <w:t xml:space="preserve"> </w:t>
-      </w:r>
-      <w:r>
-        <w:t>except in Singapore</w:t>
-      </w:r>
-      <w:r>
-        <w:t>,</w:t>
-      </w:r>
-      <w:r>
-        <w:t xml:space="preserve"> </w:t>
-      </w:r>
-      <w:r>
-        <w:t xml:space="preserve">students who clicked on </w:t>
-      </w:r>
-      <w:r>
-        <w:t>advertisements</w:t>
-      </w:r>
-      <w:r>
-        <w:t xml:space="preserve"> score</w:t>
-      </w:r>
-      <w:r>
-        <w:t>d</w:t>
-      </w:r>
-      <w:r>
-        <w:t xml:space="preserve"> significantly lower than their peers who did not click on </w:t>
-      </w:r>
-      <w:r>
-        <w:t>advertisements</w:t>
-      </w:r>
-      <w:r>
-        <w:t>. In Singapore,</w:t>
-      </w:r>
-      <w:r>
-        <w:t xml:space="preserve"> the gap </w:t>
-      </w:r>
-      <w:r>
-        <w:t>was</w:t>
-      </w:r>
-      <w:r>
-        <w:t xml:space="preserve"> </w:t>
-      </w:r>
-      <w:r>
-        <w:t>not significantly different from zero</w:t>
-      </w:r>
-      <w:r>
-        <w:t>.</w:t>
-      </w:r>
-      <w:r>
-        <w:t xml:space="preserve"> The gap favoring students </w:t>
-      </w:r>
-      <w:r>
-        <w:t xml:space="preserve">who did not click on </w:t>
-      </w:r>
-      <w:r>
-        <w:t>advertisements</w:t>
-      </w:r>
-      <w:r>
-        <w:t xml:space="preserve"> </w:t>
-      </w:r>
-      <w:r>
-        <w:lastRenderedPageBreak/>
-        <w:t xml:space="preserve">ranged from </w:t>
-      </w:r>
-      <w:r>
-        <w:t xml:space="preserve">11.4 points in Norway to 89.7 </w:t>
-      </w:r>
-      <w:r>
-        <w:t xml:space="preserve">points </w:t>
-      </w:r>
-      <w:r>
-        <w:t xml:space="preserve">in Abu Dhabi. </w:t>
-      </w:r>
-      <w:r>
-        <w:t xml:space="preserve">In the United States, </w:t>
-      </w:r>
-      <w:r>
-        <w:t xml:space="preserve">the achievement gap </w:t>
-      </w:r>
-      <w:r>
-        <w:t>was</w:t>
-      </w:r>
-      <w:r>
-        <w:t xml:space="preserve"> </w:t>
-      </w:r>
-      <w:r>
-        <w:t xml:space="preserve">20.5 points </w:t>
-      </w:r>
-      <w:r>
-        <w:t>in favor of</w:t>
-      </w:r>
-      <w:r>
-        <w:t xml:space="preserve"> </w:t>
-      </w:r>
-      <w:r>
-        <w:t xml:space="preserve">students who did not click on </w:t>
-      </w:r>
-      <w:r>
-        <w:t>advertisements</w:t>
-      </w:r>
-      <w:r>
-        <w:t>.</w:t>
-      </w:r>
-    </w:p>
-    <w:p>
-      <w:pPr>
-        <w:pStyle w:val="NoSpacing"/>
-        <w:spacing w:line="276" w:lineRule="auto"/>
-      </w:pPr>
-    </w:p>
-    <w:p>
-      <w:pPr>
-        <w:pStyle w:val="NoSpacing"/>
-        <w:spacing w:line="276" w:lineRule="auto"/>
+      </w:pPr>
+      <w:r>
         <w:rPr>
           <w:rStyle w:val="Emphasis"/>
           <w:b/>
         </w:rPr>
-      </w:pPr>
+        <w:t>RQ4: How are students’ ad</w:t>
+      </w:r>
       <w:r>
         <w:rPr>
           <w:rStyle w:val="Emphasis"/>
           <w:b/>
         </w:rPr>
-        <w:t>RQ4: How are students’ ad</w:t>
+        <w:t>vertisement-</w:t>
       </w:r>
       <w:r>
         <w:rPr>
           <w:rStyle w:val="Emphasis"/>
           <w:b/>
         </w:rPr>
-        <w:t>vertisement-</w:t>
+        <w:t>click</w:t>
       </w:r>
       <w:r>
         <w:rPr>
           <w:rStyle w:val="Emphasis"/>
           <w:b/>
         </w:rPr>
-        <w:t>click</w:t>
+        <w:t>ing</w:t>
       </w:r>
       <w:r>
         <w:rPr>
           <w:rStyle w:val="Emphasis"/>
           <w:b/>
         </w:rPr>
-        <w:t>ing</w:t>
+        <w:t xml:space="preserve"> patterns associated with </w:t>
       </w:r>
       <w:r>
         <w:rPr>
           <w:rStyle w:val="Emphasis"/>
           <w:b/>
         </w:rPr>
-        <w:t xml:space="preserve"> patterns associated with </w:t>
+        <w:t>time spent completing the assessment</w:t>
       </w:r>
       <w:r>
         <w:rPr>
           <w:rStyle w:val="Emphasis"/>
           <w:b/>
         </w:rPr>
-        <w:t>time spent completing the assessment</w:t>
-      </w:r>
-      <w:r>
-        <w:rPr>
-          <w:rStyle w:val="Emphasis"/>
-          <w:b/>
-        </w:rPr>
         <w:t>?</w:t>
       </w:r>
     </w:p>
@@ -3110,23 +2922,7 @@
           <w:rFonts w:cs="Arial"/>
           <w:shd w:val="clear" w:color="auto" w:fill="FFFFFF"/>
         </w:rPr>
-        <w:t xml:space="preserve">Goldstein, D. G., Suri, S., McAfee, R. P., </w:t>
-      </w:r>
-      <w:proofErr w:type="spellStart"/>
-      <w:r>
-        <w:rPr>
-          <w:rFonts w:cs="Arial"/>
-          <w:shd w:val="clear" w:color="auto" w:fill="FFFFFF"/>
-        </w:rPr>
-        <w:t>Ekstrand-Abueg</w:t>
-      </w:r>
-      <w:proofErr w:type="spellEnd"/>
-      <w:r>
-        <w:rPr>
-          <w:rFonts w:cs="Arial"/>
-          <w:shd w:val="clear" w:color="auto" w:fill="FFFFFF"/>
-        </w:rPr>
-        <w:t>, M., &amp; Diaz, F. (2014). The Economic and Cognitive Costs of Annoying Display Advertisements. </w:t>
+        <w:t>Goldstein, D. G., Suri, S., McAfee, R. P., Ekstrand-Abueg, M., &amp; Diaz, F. (2014). The Economic and Cognitive Costs of Annoying Display Advertisements. </w:t>
       </w:r>
       <w:r>
         <w:rPr>
@@ -5518,7 +5314,7 @@
 </file>
 
 <file path=customXml/itemProps1.xml><?xml version="1.0" encoding="utf-8"?>
-<ds:datastoreItem xmlns:ds="http://schemas.openxmlformats.org/officeDocument/2006/customXml" ds:itemID="{7D8C16E2-0AD2-46D6-88B2-ADD08ADB4541}">
+<ds:datastoreItem xmlns:ds="http://schemas.openxmlformats.org/officeDocument/2006/customXml" ds:itemID="{948B19B9-A6E0-418C-B6C9-7704A0840659}">
   <ds:schemaRefs>
     <ds:schemaRef ds:uri="http://schemas.openxmlformats.org/officeDocument/2006/bibliography"/>
   </ds:schemaRefs>

</xml_diff>

<commit_message>
ignore the previous commit - tooltip in last plot stays
</commit_message>
<xml_diff>
--- a/data story/content mockup.docx
+++ b/data story/content mockup.docx
@@ -2631,21 +2631,12 @@
       <w:pPr>
         <w:pStyle w:val="NoSpacing"/>
         <w:spacing w:line="276" w:lineRule="auto"/>
-        <w:rPr>
-          <w:rFonts w:hint="eastAsia"/>
-        </w:rPr>
-      </w:pPr>
-      <w:r>
-        <w:rPr>
-          <w:rFonts w:hint="eastAsia"/>
-        </w:rPr>
-        <w:t xml:space="preserve">The bars represent the average time </w:t>
-      </w:r>
-      <w:r>
-        <w:rPr>
-          <w:rFonts w:hint="eastAsia"/>
-        </w:rPr>
-        <w:t xml:space="preserve">students </w:t>
+      </w:pPr>
+      <w:r>
+        <w:rPr>
+          <w:rFonts w:hint="eastAsia"/>
+        </w:rPr>
+        <w:t xml:space="preserve">The bars represent the average time students </w:t>
       </w:r>
       <w:r>
         <w:rPr>
@@ -2703,6 +2694,24 @@
         </w:rPr>
         <w:t xml:space="preserve">. </w:t>
       </w:r>
+    </w:p>
+    <w:p>
+      <w:pPr>
+        <w:pStyle w:val="NoSpacing"/>
+        <w:spacing w:line="276" w:lineRule="auto"/>
+      </w:pPr>
+    </w:p>
+    <w:p>
+      <w:pPr>
+        <w:pStyle w:val="NoSpacing"/>
+        <w:spacing w:line="276" w:lineRule="auto"/>
+      </w:pPr>
+    </w:p>
+    <w:p>
+      <w:pPr>
+        <w:pStyle w:val="NoSpacing"/>
+        <w:spacing w:line="276" w:lineRule="auto"/>
+      </w:pPr>
       <w:r>
         <w:t>In 13</w:t>
       </w:r>
@@ -2738,347 +2747,268 @@
       <w:r>
         <w:t>.</w:t>
       </w:r>
-    </w:p>
-    <w:p>
-      <w:pPr>
-        <w:pStyle w:val="NoSpacing"/>
-        <w:spacing w:line="276" w:lineRule="auto"/>
-        <w:rPr>
-          <w:rFonts w:hint="eastAsia"/>
-        </w:rPr>
-      </w:pPr>
-    </w:p>
-    <w:p>
-      <w:pPr>
-        <w:pStyle w:val="NoSpacing"/>
-        <w:spacing w:line="276" w:lineRule="auto"/>
-        <w:rPr>
-          <w:rFonts w:hint="eastAsia"/>
-        </w:rPr>
-      </w:pPr>
-    </w:p>
-    <w:p>
-      <w:pPr>
-        <w:pStyle w:val="NoSpacing"/>
-        <w:spacing w:line="276" w:lineRule="auto"/>
-        <w:rPr>
-          <w:rFonts w:hint="eastAsia"/>
-        </w:rPr>
-      </w:pPr>
-      <w:r>
-        <w:rPr>
-          <w:rFonts w:hint="eastAsia"/>
-        </w:rPr>
-        <w:t>[</w:t>
-      </w:r>
-      <w:r>
-        <w:rPr>
-          <w:rFonts w:hint="eastAsia"/>
-        </w:rPr>
-        <w:t>highlight three education systems</w:t>
-      </w:r>
-      <w:r>
-        <w:rPr>
-          <w:rFonts w:hint="eastAsia"/>
-        </w:rPr>
-        <w:t>]</w:t>
-      </w:r>
-      <w:r>
-        <w:rPr>
-          <w:rFonts w:hint="eastAsia"/>
-        </w:rPr>
+      <w:r>
+        <w:t xml:space="preserve"> There are three exceptions</w:t>
+      </w:r>
+      <w:r>
+        <w:rPr>
+          <w:rFonts w:hint="eastAsia"/>
+        </w:rPr>
+        <w:t>.</w:t>
+      </w:r>
+      <w:r>
+        <w:t xml:space="preserve"> I</w:t>
+      </w:r>
+      <w:r>
+        <w:t>n</w:t>
+      </w:r>
+      <w:r>
         <w:t xml:space="preserve"> </w:t>
       </w:r>
       <w:r>
-        <w:t>The</w:t>
-      </w:r>
-      <w:r>
-        <w:rPr>
-          <w:rFonts w:hint="eastAsia"/>
-        </w:rPr>
-        <w:t xml:space="preserve"> exceptions are three education systems.</w:t>
-      </w:r>
-      <w:r>
-        <w:t xml:space="preserve"> I</w:t>
-      </w:r>
-      <w:r>
-        <w:t>n</w:t>
+        <w:t xml:space="preserve">Italy, students who clicked on </w:t>
+      </w:r>
+      <w:r>
+        <w:t>advertisements</w:t>
+      </w:r>
+      <w:r>
+        <w:t xml:space="preserve"> spent, on average</w:t>
+      </w:r>
+      <w:r>
+        <w:t>,</w:t>
       </w:r>
       <w:r>
         <w:t xml:space="preserve"> </w:t>
       </w:r>
       <w:r>
-        <w:t xml:space="preserve">Italy, students who clicked on </w:t>
+        <w:t>2.8 more minutes</w:t>
+      </w:r>
+      <w:r>
+        <w:t xml:space="preserve"> </w:t>
+      </w:r>
+      <w:r>
+        <w:t>on</w:t>
+      </w:r>
+      <w:r>
+        <w:t xml:space="preserve"> </w:t>
+      </w:r>
+      <w:r>
+        <w:t xml:space="preserve">the assessment than their peers who </w:t>
+      </w:r>
+      <w:r>
+        <w:t>did</w:t>
+      </w:r>
+      <w:r>
+        <w:t xml:space="preserve"> no</w:t>
+      </w:r>
+      <w:r>
+        <w:t xml:space="preserve">t click on </w:t>
       </w:r>
       <w:r>
         <w:t>advertisements</w:t>
       </w:r>
       <w:r>
-        <w:t xml:space="preserve"> spent, on average</w:t>
-      </w:r>
-      <w:r>
-        <w:t>,</w:t>
+        <w:t xml:space="preserve">. </w:t>
+      </w:r>
+      <w:r>
+        <w:t>I</w:t>
+      </w:r>
+      <w:r>
+        <w:t>n the United Arab Emirates and Abu Dhabi</w:t>
+      </w:r>
+      <w:r>
+        <w:t xml:space="preserve"> (part of UAE) it’s the other way around</w:t>
+      </w:r>
+      <w:r>
+        <w:t xml:space="preserve">. </w:t>
+      </w:r>
+    </w:p>
+    <w:p>
+      <w:pPr>
+        <w:pStyle w:val="NoSpacing"/>
+        <w:spacing w:line="276" w:lineRule="auto"/>
+      </w:pPr>
+    </w:p>
+    <w:p>
+      <w:pPr>
+        <w:pStyle w:val="NoSpacing"/>
+        <w:spacing w:line="276" w:lineRule="auto"/>
+      </w:pPr>
+      <w:r>
+        <w:rPr>
+          <w:rFonts w:hint="eastAsia"/>
+        </w:rPr>
+        <w:t xml:space="preserve">[no action] </w:t>
+      </w:r>
+      <w:bookmarkStart w:id="0" w:name="_GoBack"/>
+      <w:r>
+        <w:t>T</w:t>
+      </w:r>
+      <w:r>
+        <w:t xml:space="preserve">his </w:t>
+      </w:r>
+      <w:r>
+        <w:t>finding</w:t>
+      </w:r>
+      <w:r>
+        <w:t xml:space="preserve"> does not </w:t>
+      </w:r>
+      <w:r>
+        <w:t>lend</w:t>
       </w:r>
       <w:r>
         <w:t xml:space="preserve"> </w:t>
       </w:r>
       <w:r>
-        <w:t>2.8 more minutes</w:t>
+        <w:t xml:space="preserve">support to the hypothesis </w:t>
+      </w:r>
+      <w:r>
+        <w:t xml:space="preserve">that </w:t>
+      </w:r>
+      <w:r>
+        <w:t xml:space="preserve">students who are distracted tend to </w:t>
+      </w:r>
+      <w:r>
+        <w:t>take</w:t>
       </w:r>
       <w:r>
         <w:t xml:space="preserve"> </w:t>
       </w:r>
       <w:r>
-        <w:t>on</w:t>
+        <w:t>more time</w:t>
       </w:r>
       <w:r>
         <w:t xml:space="preserve"> </w:t>
       </w:r>
       <w:r>
-        <w:t xml:space="preserve">the assessment than their peers who </w:t>
-      </w:r>
-      <w:r>
-        <w:t>did</w:t>
-      </w:r>
-      <w:r>
-        <w:t xml:space="preserve"> no</w:t>
-      </w:r>
-      <w:r>
-        <w:t xml:space="preserve">t click on </w:t>
-      </w:r>
-      <w:r>
-        <w:t>advertisements</w:t>
-      </w:r>
-      <w:r>
-        <w:t xml:space="preserve">. </w:t>
-      </w:r>
-      <w:r>
-        <w:t>Conversely</w:t>
-      </w:r>
-      <w:r>
-        <w:t xml:space="preserve">, in the United Arab Emirates and Abu Dhabi, students who clicked on </w:t>
-      </w:r>
-      <w:r>
-        <w:t>advertisements</w:t>
-      </w:r>
-      <w:r>
-        <w:t xml:space="preserve"> spent, on average, </w:t>
-      </w:r>
-      <w:r>
-        <w:t>3.1</w:t>
+        <w:t>to complete</w:t>
+      </w:r>
+      <w:r>
+        <w:t xml:space="preserve"> the assessment.</w:t>
       </w:r>
       <w:r>
         <w:t xml:space="preserve"> </w:t>
       </w:r>
       <w:r>
-        <w:t xml:space="preserve">and </w:t>
-      </w:r>
-      <w:r>
-        <w:t>4.5</w:t>
-      </w:r>
-      <w:r>
+        <w:rPr>
+          <w:rFonts w:hint="eastAsia"/>
+        </w:rPr>
+        <w:t xml:space="preserve">One reason is likely that the </w:t>
+      </w:r>
+      <w:proofErr w:type="spellStart"/>
+      <w:r>
+        <w:rPr>
+          <w:rFonts w:hint="eastAsia"/>
+        </w:rPr>
+        <w:t>ePIRLS</w:t>
+      </w:r>
+      <w:proofErr w:type="spellEnd"/>
+      <w:r>
+        <w:rPr>
+          <w:rFonts w:hint="eastAsia"/>
+        </w:rPr>
         <w:t xml:space="preserve"> </w:t>
       </w:r>
       <w:r>
-        <w:t xml:space="preserve">fewer </w:t>
-      </w:r>
-      <w:r>
-        <w:t>minutes</w:t>
-      </w:r>
-      <w:r>
-        <w:t xml:space="preserve">, </w:t>
-      </w:r>
-      <w:r>
-        <w:t>respectively</w:t>
-      </w:r>
-      <w:r>
-        <w:t xml:space="preserve">, than their peers who clicked on </w:t>
-      </w:r>
-      <w:r>
-        <w:t>advertisements</w:t>
-      </w:r>
-      <w:r>
-        <w:t xml:space="preserve">. </w:t>
-      </w:r>
-    </w:p>
-    <w:p>
-      <w:pPr>
-        <w:pStyle w:val="NoSpacing"/>
-        <w:spacing w:line="276" w:lineRule="auto"/>
-        <w:rPr>
-          <w:rFonts w:hint="eastAsia"/>
-        </w:rPr>
-      </w:pPr>
-    </w:p>
-    <w:p>
-      <w:pPr>
-        <w:pStyle w:val="NoSpacing"/>
-        <w:spacing w:line="276" w:lineRule="auto"/>
-        <w:rPr>
-          <w:rFonts w:hint="eastAsia"/>
-        </w:rPr>
-      </w:pPr>
-      <w:r>
-        <w:rPr>
-          <w:rFonts w:hint="eastAsia"/>
-        </w:rPr>
-        <w:t xml:space="preserve">[no action] </w:t>
-      </w:r>
-      <w:r>
-        <w:t>T</w:t>
-      </w:r>
-      <w:r>
-        <w:t xml:space="preserve">his </w:t>
-      </w:r>
-      <w:r>
-        <w:t>finding</w:t>
-      </w:r>
-      <w:r>
-        <w:t xml:space="preserve"> does not </w:t>
-      </w:r>
-      <w:r>
-        <w:t>lend</w:t>
-      </w:r>
-      <w:r>
+        <w:t>assessment</w:t>
+      </w:r>
+      <w:r>
+        <w:rPr>
+          <w:rFonts w:hint="eastAsia"/>
+        </w:rPr>
+        <w:t xml:space="preserve"> only </w:t>
+      </w:r>
+      <w:r>
+        <w:t>tracks</w:t>
+      </w:r>
+      <w:r>
+        <w:rPr>
+          <w:rFonts w:hint="eastAsia"/>
+        </w:rPr>
+        <w:t xml:space="preserve"> the action of students </w:t>
+      </w:r>
+      <w:r>
+        <w:t>clicking</w:t>
+      </w:r>
+      <w:r>
+        <w:rPr>
+          <w:rFonts w:hint="eastAsia"/>
+        </w:rPr>
+        <w:t xml:space="preserve"> on advertisements but never actually </w:t>
+      </w:r>
+      <w:r>
+        <w:rPr>
+          <w:rFonts w:hint="eastAsia"/>
+        </w:rPr>
+        <w:t>take</w:t>
+      </w:r>
+      <w:r>
+        <w:rPr>
+          <w:rFonts w:hint="eastAsia"/>
+        </w:rPr>
+        <w:t xml:space="preserve"> them to the advertisement page (or </w:t>
+      </w:r>
+      <w:r>
+        <w:rPr>
+          <w:rFonts w:hint="eastAsia"/>
+        </w:rPr>
+        <w:t xml:space="preserve">a </w:t>
+      </w:r>
+      <w:r>
+        <w:rPr>
+          <w:rFonts w:hint="eastAsia"/>
+        </w:rPr>
+        <w:t xml:space="preserve">pop-up window) where students may spend more time being distracted. </w:t>
+      </w:r>
+      <w:r>
+        <w:rPr>
+          <w:rFonts w:hint="eastAsia"/>
+        </w:rPr>
+        <w:t xml:space="preserve">If </w:t>
+      </w:r>
+      <w:proofErr w:type="spellStart"/>
+      <w:r>
+        <w:rPr>
+          <w:rFonts w:hint="eastAsia"/>
+        </w:rPr>
+        <w:t>ePIRLS</w:t>
+      </w:r>
+      <w:proofErr w:type="spellEnd"/>
+      <w:r>
+        <w:rPr>
+          <w:rFonts w:hint="eastAsia"/>
+        </w:rPr>
+        <w:t xml:space="preserve"> would really like to test out this hypothesis (which it claims to be</w:t>
+      </w:r>
+      <w:r>
+        <w:t xml:space="preserve"> (LINK)</w:t>
+      </w:r>
+      <w:r>
+        <w:rPr>
+          <w:rFonts w:hint="eastAsia"/>
+        </w:rPr>
+        <w:t xml:space="preserve">), future design of the </w:t>
+      </w:r>
+      <w:r>
+        <w:t>assessment</w:t>
+      </w:r>
+      <w:r>
+        <w:rPr>
+          <w:rFonts w:hint="eastAsia"/>
+        </w:rPr>
+        <w:t xml:space="preserve"> may consider enhancing </w:t>
+      </w:r>
+      <w:r>
+        <w:t>this testing</w:t>
+      </w:r>
+      <w:r>
+        <w:rPr>
+          <w:rFonts w:hint="eastAsia"/>
+        </w:rPr>
         <w:t xml:space="preserve"> </w:t>
       </w:r>
       <w:r>
-        <w:t xml:space="preserve">support to the hypothesis </w:t>
-      </w:r>
-      <w:r>
-        <w:t xml:space="preserve">that </w:t>
-      </w:r>
-      <w:r>
-        <w:t xml:space="preserve">students who are distracted tend to </w:t>
-      </w:r>
-      <w:r>
-        <w:t>take</w:t>
-      </w:r>
-      <w:r>
-        <w:t xml:space="preserve"> </w:t>
-      </w:r>
-      <w:r>
-        <w:t>more time</w:t>
-      </w:r>
-      <w:r>
-        <w:t xml:space="preserve"> </w:t>
-      </w:r>
-      <w:r>
-        <w:t>to complete</w:t>
-      </w:r>
-      <w:r>
-        <w:t xml:space="preserve"> the assessment.</w:t>
-      </w:r>
-      <w:r>
-        <w:t xml:space="preserve"> </w:t>
-      </w:r>
-      <w:r>
-        <w:rPr>
-          <w:rFonts w:hint="eastAsia"/>
-        </w:rPr>
-        <w:t xml:space="preserve">One reason is likely that the </w:t>
-      </w:r>
-      <w:proofErr w:type="spellStart"/>
-      <w:r>
-        <w:rPr>
-          <w:rFonts w:hint="eastAsia"/>
-        </w:rPr>
-        <w:t>ePIRLS</w:t>
-      </w:r>
-      <w:proofErr w:type="spellEnd"/>
-      <w:r>
-        <w:rPr>
-          <w:rFonts w:hint="eastAsia"/>
-        </w:rPr>
-        <w:t xml:space="preserve"> </w:t>
-      </w:r>
-      <w:r>
-        <w:t>assessments</w:t>
-      </w:r>
-      <w:r>
-        <w:rPr>
-          <w:rFonts w:hint="eastAsia"/>
-        </w:rPr>
-        <w:t xml:space="preserve"> only </w:t>
-      </w:r>
-      <w:r>
-        <w:t>tracks</w:t>
-      </w:r>
-      <w:r>
-        <w:rPr>
-          <w:rFonts w:hint="eastAsia"/>
-        </w:rPr>
-        <w:t xml:space="preserve"> the action of students </w:t>
-      </w:r>
-      <w:r>
-        <w:t>clicking</w:t>
-      </w:r>
-      <w:r>
-        <w:rPr>
-          <w:rFonts w:hint="eastAsia"/>
-        </w:rPr>
-        <w:t xml:space="preserve"> on advertisements but never actually </w:t>
-      </w:r>
-      <w:r>
-        <w:rPr>
-          <w:rFonts w:hint="eastAsia"/>
-        </w:rPr>
-        <w:t>take</w:t>
-      </w:r>
-      <w:r>
-        <w:rPr>
-          <w:rFonts w:hint="eastAsia"/>
-        </w:rPr>
-        <w:t xml:space="preserve"> them to the advertisement page (or </w:t>
-      </w:r>
-      <w:r>
-        <w:rPr>
-          <w:rFonts w:hint="eastAsia"/>
-        </w:rPr>
-        <w:t xml:space="preserve">a </w:t>
-      </w:r>
-      <w:r>
-        <w:rPr>
-          <w:rFonts w:hint="eastAsia"/>
-        </w:rPr>
-        <w:t xml:space="preserve">pop-up window) where students may spend more time being distracted. </w:t>
-      </w:r>
-      <w:r>
-        <w:rPr>
-          <w:rFonts w:hint="eastAsia"/>
-        </w:rPr>
-        <w:t xml:space="preserve">If </w:t>
-      </w:r>
-      <w:proofErr w:type="spellStart"/>
-      <w:r>
-        <w:rPr>
-          <w:rFonts w:hint="eastAsia"/>
-        </w:rPr>
-        <w:t>ePIRLS</w:t>
-      </w:r>
-      <w:proofErr w:type="spellEnd"/>
-      <w:r>
-        <w:rPr>
-          <w:rFonts w:hint="eastAsia"/>
-        </w:rPr>
-        <w:t xml:space="preserve"> would really like to test out this hypothesis (which it claims to be), future design of the </w:t>
-      </w:r>
-      <w:proofErr w:type="spellStart"/>
-      <w:r>
-        <w:rPr>
-          <w:rFonts w:hint="eastAsia"/>
-        </w:rPr>
-        <w:t>assesement</w:t>
-      </w:r>
-      <w:proofErr w:type="spellEnd"/>
-      <w:r>
-        <w:rPr>
-          <w:rFonts w:hint="eastAsia"/>
-        </w:rPr>
-        <w:t xml:space="preserve"> may consider enhancing the advertisement clicking </w:t>
-      </w:r>
-      <w:r>
-        <w:t>experience</w:t>
+        <w:t>feature</w:t>
       </w:r>
       <w:r>
         <w:rPr>
@@ -3086,14 +3016,12 @@
         </w:rPr>
         <w:t>.</w:t>
       </w:r>
-    </w:p>
-    <w:p>
-      <w:pPr>
-        <w:pStyle w:val="NoSpacing"/>
-        <w:spacing w:line="276" w:lineRule="auto"/>
-        <w:rPr>
-          <w:rFonts w:hint="eastAsia"/>
-        </w:rPr>
+      <w:bookmarkEnd w:id="0"/>
+    </w:p>
+    <w:p>
+      <w:pPr>
+        <w:pStyle w:val="NoSpacing"/>
+        <w:spacing w:line="276" w:lineRule="auto"/>
       </w:pPr>
     </w:p>
     <w:p>
@@ -3108,19 +3036,13 @@
       <w:pPr>
         <w:pStyle w:val="NoSpacing"/>
         <w:spacing w:line="276" w:lineRule="auto"/>
-        <w:rPr>
-          <w:rFonts w:hint="eastAsia"/>
-        </w:rPr>
-      </w:pPr>
-      <w:bookmarkStart w:id="0" w:name="_Hlk20177809"/>
-    </w:p>
-    <w:p>
-      <w:pPr>
-        <w:pStyle w:val="NoSpacing"/>
-        <w:spacing w:line="276" w:lineRule="auto"/>
-        <w:rPr>
-          <w:rFonts w:hint="eastAsia"/>
-        </w:rPr>
+      </w:pPr>
+      <w:bookmarkStart w:id="1" w:name="_Hlk20177809"/>
+    </w:p>
+    <w:p>
+      <w:pPr>
+        <w:pStyle w:val="NoSpacing"/>
+        <w:spacing w:line="276" w:lineRule="auto"/>
       </w:pPr>
       <w:r>
         <w:rPr>
@@ -3241,9 +3163,6 @@
           <w:numId w:val="12"/>
         </w:numPr>
         <w:spacing w:line="276" w:lineRule="auto"/>
-        <w:rPr>
-          <w:rFonts w:hint="eastAsia"/>
-        </w:rPr>
       </w:pPr>
       <w:r>
         <w:rPr>
@@ -3308,9 +3227,6 @@
           <w:numId w:val="12"/>
         </w:numPr>
         <w:spacing w:line="276" w:lineRule="auto"/>
-        <w:rPr>
-          <w:rFonts w:hint="eastAsia"/>
-        </w:rPr>
       </w:pPr>
       <w:r>
         <w:rPr>
@@ -3345,15 +3261,9 @@
           <w:numId w:val="12"/>
         </w:numPr>
         <w:spacing w:line="276" w:lineRule="auto"/>
-        <w:rPr>
-          <w:rFonts w:hint="eastAsia"/>
-        </w:rPr>
-      </w:pPr>
-      <w:r>
-        <w:t>I</w:t>
-      </w:r>
-      <w:r>
-        <w:t xml:space="preserve">n most education systems, </w:t>
+      </w:pPr>
+      <w:r>
+        <w:t xml:space="preserve">In most education systems, </w:t>
       </w:r>
       <w:r>
         <w:t xml:space="preserve">students who clicked on </w:t>
@@ -3377,10 +3287,7 @@
         <w:t xml:space="preserve">seemed to </w:t>
       </w:r>
       <w:r>
-        <w:t>spen</w:t>
-      </w:r>
-      <w:r>
-        <w:t>d</w:t>
+        <w:t>spend</w:t>
       </w:r>
       <w:r>
         <w:t xml:space="preserve"> the same amount of time completing the assessment</w:t>
@@ -3400,9 +3307,6 @@
           <w:numId w:val="12"/>
         </w:numPr>
         <w:spacing w:line="276" w:lineRule="auto"/>
-        <w:rPr>
-          <w:rFonts w:hint="eastAsia"/>
-        </w:rPr>
       </w:pPr>
       <w:r>
         <w:rPr>
@@ -3472,18 +3376,12 @@
       <w:pPr>
         <w:pStyle w:val="NoSpacing"/>
         <w:spacing w:line="276" w:lineRule="auto"/>
-        <w:rPr>
-          <w:rFonts w:hint="eastAsia"/>
-        </w:rPr>
-      </w:pPr>
-    </w:p>
-    <w:p>
-      <w:pPr>
-        <w:pStyle w:val="NoSpacing"/>
-        <w:spacing w:line="276" w:lineRule="auto"/>
-        <w:rPr>
-          <w:rFonts w:hint="eastAsia"/>
-        </w:rPr>
+      </w:pPr>
+    </w:p>
+    <w:p>
+      <w:pPr>
+        <w:pStyle w:val="NoSpacing"/>
+        <w:spacing w:line="276" w:lineRule="auto"/>
       </w:pPr>
       <w:r>
         <w:lastRenderedPageBreak/>
@@ -3499,7 +3397,7 @@
         <w:t>to gain more insight into students’ online reading and testing behaviors, including their advertisement-clicking patterns.</w:t>
       </w:r>
     </w:p>
-    <w:bookmarkEnd w:id="0"/>
+    <w:bookmarkEnd w:id="1"/>
     <w:p>
       <w:pPr>
         <w:pStyle w:val="NoSpacing"/>
@@ -3607,7 +3505,7 @@
         <w:spacing w:line="276" w:lineRule="auto"/>
         <w:rPr>
           <w:rStyle w:val="Hyperlink"/>
-          <w:rFonts w:cs="Arial" w:hint="eastAsia"/>
+          <w:rFonts w:cs="Arial"/>
           <w:color w:val="auto"/>
           <w:shd w:val="clear" w:color="auto" w:fill="FFFFFF"/>
         </w:rPr>
@@ -3652,7 +3550,7 @@
         <w:spacing w:line="276" w:lineRule="auto"/>
         <w:rPr>
           <w:rStyle w:val="Hyperlink"/>
-          <w:rFonts w:cs="Arial" w:hint="eastAsia"/>
+          <w:rFonts w:cs="Arial"/>
           <w:color w:val="auto"/>
           <w:shd w:val="clear" w:color="auto" w:fill="FFFFFF"/>
         </w:rPr>
@@ -3664,7 +3562,7 @@
         <w:spacing w:line="276" w:lineRule="auto"/>
         <w:rPr>
           <w:rStyle w:val="Hyperlink"/>
-          <w:rFonts w:cs="Arial" w:hint="eastAsia"/>
+          <w:rFonts w:cs="Arial"/>
           <w:color w:val="auto"/>
           <w:shd w:val="clear" w:color="auto" w:fill="FFFFFF"/>
         </w:rPr>
@@ -3688,12 +3586,7 @@
       <w:pPr>
         <w:pStyle w:val="NoSpacing"/>
         <w:spacing w:line="276" w:lineRule="auto"/>
-        <w:rPr>
-          <w:rFonts w:hint="eastAsia"/>
-        </w:rPr>
-      </w:pPr>
-      <w:bookmarkStart w:id="1" w:name="_GoBack"/>
-      <w:bookmarkEnd w:id="1"/>
+      </w:pPr>
     </w:p>
     <w:sectPr>
       <w:pgSz w:w="12240" w:h="15840"/>
@@ -6118,7 +6011,7 @@
 </file>
 
 <file path=customXml/itemProps1.xml><?xml version="1.0" encoding="utf-8"?>
-<ds:datastoreItem xmlns:ds="http://schemas.openxmlformats.org/officeDocument/2006/customXml" ds:itemID="{D1084205-1F36-3B42-B329-920058D51BB4}">
+<ds:datastoreItem xmlns:ds="http://schemas.openxmlformats.org/officeDocument/2006/customXml" ds:itemID="{EA93A091-A545-8441-8410-6BB37D779712}">
   <ds:schemaRefs>
     <ds:schemaRef ds:uri="http://schemas.openxmlformats.org/officeDocument/2006/bibliography"/>
   </ds:schemaRefs>

</xml_diff>